<commit_message>
Ajout du powerpoint dans le dossier entreprendre
</commit_message>
<xml_diff>
--- a/Documentation/Devis Technique Prototype/!Louis_Alexis_Devis_technique_V1.docx
+++ b/Documentation/Devis Technique Prototype/!Louis_Alexis_Devis_technique_V1.docx
@@ -1,12 +1,12 @@
 
 <file path=word/document.xml><?xml version="1.0" encoding="utf-8"?>
-<w:document xmlns:wpc="http://schemas.microsoft.com/office/word/2010/wordprocessingCanvas" xmlns:cx="http://schemas.microsoft.com/office/drawing/2014/chartex" xmlns:cx1="http://schemas.microsoft.com/office/drawing/2015/9/8/chartex" xmlns:cx2="http://schemas.microsoft.com/office/drawing/2015/10/21/chartex" xmlns:cx3="http://schemas.microsoft.com/office/drawing/2016/5/9/chartex" xmlns:cx4="http://schemas.microsoft.com/office/drawing/2016/5/10/chartex" xmlns:cx5="http://schemas.microsoft.com/office/drawing/2016/5/11/chartex" xmlns:cx6="http://schemas.microsoft.com/office/drawing/2016/5/12/chartex" xmlns:cx7="http://schemas.microsoft.com/office/drawing/2016/5/13/chartex" xmlns:cx8="http://schemas.microsoft.com/office/drawing/2016/5/14/chartex" xmlns:mc="http://schemas.openxmlformats.org/markup-compatibility/2006" xmlns:aink="http://schemas.microsoft.com/office/drawing/2016/ink" xmlns:am3d="http://schemas.microsoft.com/office/drawing/2017/model3d" xmlns:o="urn:schemas-microsoft-com:office:office" xmlns:oel="http://schemas.microsoft.com/office/2019/extlst" xmlns:r="http://schemas.openxmlformats.org/officeDocument/2006/relationships" xmlns:m="http://schemas.openxmlformats.org/officeDocument/2006/math" xmlns:v="urn:schemas-microsoft-com:vml" xmlns:wp14="http://schemas.microsoft.com/office/word/2010/wordprocessingDrawing" xmlns:wp="http://schemas.openxmlformats.org/drawingml/2006/wordprocessingDrawing" xmlns:w10="urn:schemas-microsoft-com:office:word" xmlns:w="http://schemas.openxmlformats.org/wordprocessingml/2006/main" xmlns:w14="http://schemas.microsoft.com/office/word/2010/wordml" xmlns:w15="http://schemas.microsoft.com/office/word/2012/wordml" xmlns:w16cex="http://schemas.microsoft.com/office/word/2018/wordml/cex" xmlns:w16cid="http://schemas.microsoft.com/office/word/2016/wordml/cid" xmlns:w16="http://schemas.microsoft.com/office/word/2018/wordml" xmlns:w16du="http://schemas.microsoft.com/office/word/2023/wordml/word16du" xmlns:w16sdtdh="http://schemas.microsoft.com/office/word/2020/wordml/sdtdatahash" xmlns:w16se="http://schemas.microsoft.com/office/word/2015/wordml/symex" xmlns:wpg="http://schemas.microsoft.com/office/word/2010/wordprocessingGroup" xmlns:wpi="http://schemas.microsoft.com/office/word/2010/wordprocessingInk" xmlns:wne="http://schemas.microsoft.com/office/word/2006/wordml" xmlns:wps="http://schemas.microsoft.com/office/word/2010/wordprocessingShape" xmlns:a="http://schemas.openxmlformats.org/drawingml/2006/main" xmlns:pic="http://schemas.openxmlformats.org/drawingml/2006/picture" xmlns:a14="http://schemas.microsoft.com/office/drawing/2010/main" mc:Ignorable="w14 w15 w16se w16cid w16 w16cex w16sdtdh w16du wp14">
+<w:document xmlns:wpc="http://schemas.microsoft.com/office/word/2010/wordprocessingCanvas" xmlns:cx="http://schemas.microsoft.com/office/drawing/2014/chartex" xmlns:cx1="http://schemas.microsoft.com/office/drawing/2015/9/8/chartex" xmlns:cx2="http://schemas.microsoft.com/office/drawing/2015/10/21/chartex" xmlns:cx3="http://schemas.microsoft.com/office/drawing/2016/5/9/chartex" xmlns:cx4="http://schemas.microsoft.com/office/drawing/2016/5/10/chartex" xmlns:cx5="http://schemas.microsoft.com/office/drawing/2016/5/11/chartex" xmlns:cx6="http://schemas.microsoft.com/office/drawing/2016/5/12/chartex" xmlns:cx7="http://schemas.microsoft.com/office/drawing/2016/5/13/chartex" xmlns:cx8="http://schemas.microsoft.com/office/drawing/2016/5/14/chartex" xmlns:mc="http://schemas.openxmlformats.org/markup-compatibility/2006" xmlns:aink="http://schemas.microsoft.com/office/drawing/2016/ink" xmlns:am3d="http://schemas.microsoft.com/office/drawing/2017/model3d" xmlns:o="urn:schemas-microsoft-com:office:office" xmlns:oel="http://schemas.microsoft.com/office/2019/extlst" xmlns:r="http://schemas.openxmlformats.org/officeDocument/2006/relationships" xmlns:m="http://schemas.openxmlformats.org/officeDocument/2006/math" xmlns:v="urn:schemas-microsoft-com:vml" xmlns:wp14="http://schemas.microsoft.com/office/word/2010/wordprocessingDrawing" xmlns:wp="http://schemas.openxmlformats.org/drawingml/2006/wordprocessingDrawing" xmlns:w10="urn:schemas-microsoft-com:office:word" xmlns:w="http://schemas.openxmlformats.org/wordprocessingml/2006/main" xmlns:w14="http://schemas.microsoft.com/office/word/2010/wordml" xmlns:w15="http://schemas.microsoft.com/office/word/2012/wordml" xmlns:w16cex="http://schemas.microsoft.com/office/word/2018/wordml/cex" xmlns:w16cid="http://schemas.microsoft.com/office/word/2016/wordml/cid" xmlns:w16="http://schemas.microsoft.com/office/word/2018/wordml" xmlns:w16du="http://schemas.microsoft.com/office/word/2023/wordml/word16du" xmlns:w16sdtdh="http://schemas.microsoft.com/office/word/2020/wordml/sdtdatahash" xmlns:w16se="http://schemas.microsoft.com/office/word/2015/wordml/symex" xmlns:wpg="http://schemas.microsoft.com/office/word/2010/wordprocessingGroup" xmlns:wpi="http://schemas.microsoft.com/office/word/2010/wordprocessingInk" xmlns:wne="http://schemas.microsoft.com/office/word/2006/wordml" xmlns:wps="http://schemas.microsoft.com/office/word/2010/wordprocessingShape" mc:Ignorable="w14 w15 w16se w16cid w16 w16cex w16sdtdh w16du wp14">
   <w:body>
     <w:p>
       <w:pPr>
         <w:jc w:val="center"/>
         <w:rPr>
-          <w:rFonts w:ascii="Arial" w:hAnsi="Arial" w:eastAsia="Times New Roman" w:cs="Arial"/>
+          <w:rFonts w:ascii="Arial" w:eastAsia="Times New Roman" w:hAnsi="Arial" w:cs="Arial"/>
           <w:color w:val="000000"/>
           <w:sz w:val="24"/>
           <w:szCs w:val="24"/>
@@ -155,7 +155,7 @@
       <w:pPr>
         <w:jc w:val="center"/>
         <w:rPr>
-          <w:rFonts w:ascii="Arial" w:hAnsi="Arial" w:eastAsia="Arial" w:cs="Arial"/>
+          <w:rFonts w:ascii="Arial" w:eastAsia="Arial" w:hAnsi="Arial" w:cs="Arial"/>
           <w:color w:val="000000" w:themeColor="text1"/>
           <w:sz w:val="24"/>
           <w:szCs w:val="24"/>
@@ -170,7 +170,7 @@
         <w:spacing w:after="0"/>
         <w:jc w:val="center"/>
         <w:rPr>
-          <w:rFonts w:ascii="Arial" w:hAnsi="Arial" w:eastAsia="Arial" w:cs="Arial"/>
+          <w:rFonts w:ascii="Arial" w:eastAsia="Arial" w:hAnsi="Arial" w:cs="Arial"/>
           <w:color w:val="000000" w:themeColor="text1"/>
           <w:sz w:val="24"/>
           <w:szCs w:val="24"/>
@@ -182,7 +182,7 @@
         <w:spacing w:after="0"/>
         <w:jc w:val="center"/>
         <w:rPr>
-          <w:rFonts w:ascii="Arial" w:hAnsi="Arial" w:eastAsia="Arial" w:cs="Arial"/>
+          <w:rFonts w:ascii="Arial" w:eastAsia="Arial" w:hAnsi="Arial" w:cs="Arial"/>
           <w:color w:val="000000" w:themeColor="text1"/>
           <w:sz w:val="24"/>
           <w:szCs w:val="24"/>
@@ -194,7 +194,7 @@
         <w:spacing w:after="0"/>
         <w:jc w:val="center"/>
         <w:rPr>
-          <w:rFonts w:ascii="Arial" w:hAnsi="Arial" w:eastAsia="Arial" w:cs="Arial"/>
+          <w:rFonts w:ascii="Arial" w:eastAsia="Arial" w:hAnsi="Arial" w:cs="Arial"/>
           <w:color w:val="000000" w:themeColor="text1"/>
           <w:sz w:val="24"/>
           <w:szCs w:val="24"/>
@@ -202,7 +202,7 @@
       </w:pPr>
       <w:r>
         <w:rPr>
-          <w:rFonts w:ascii="Arial" w:hAnsi="Arial" w:eastAsia="Arial" w:cs="Arial"/>
+          <w:rFonts w:ascii="Arial" w:eastAsia="Arial" w:hAnsi="Arial" w:cs="Arial"/>
           <w:color w:val="000000" w:themeColor="text1"/>
           <w:sz w:val="24"/>
           <w:szCs w:val="24"/>
@@ -211,7 +211,7 @@
       </w:r>
       <w:r>
         <w:rPr>
-          <w:rFonts w:ascii="Arial" w:hAnsi="Arial" w:eastAsia="Arial" w:cs="Arial"/>
+          <w:rFonts w:ascii="Arial" w:eastAsia="Arial" w:hAnsi="Arial" w:cs="Arial"/>
           <w:color w:val="000000" w:themeColor="text1"/>
           <w:sz w:val="24"/>
           <w:szCs w:val="24"/>
@@ -224,7 +224,7 @@
         <w:spacing w:after="0"/>
         <w:jc w:val="center"/>
         <w:rPr>
-          <w:rFonts w:ascii="Arial" w:hAnsi="Arial" w:eastAsia="Arial" w:cs="Arial"/>
+          <w:rFonts w:ascii="Arial" w:eastAsia="Arial" w:hAnsi="Arial" w:cs="Arial"/>
           <w:color w:val="000000" w:themeColor="text1"/>
           <w:sz w:val="24"/>
           <w:szCs w:val="24"/>
@@ -232,7 +232,7 @@
       </w:pPr>
       <w:r>
         <w:rPr>
-          <w:rFonts w:ascii="Arial" w:hAnsi="Arial" w:eastAsia="Arial" w:cs="Arial"/>
+          <w:rFonts w:ascii="Arial" w:eastAsia="Arial" w:hAnsi="Arial" w:cs="Arial"/>
           <w:color w:val="000000" w:themeColor="text1"/>
           <w:sz w:val="24"/>
           <w:szCs w:val="24"/>
@@ -245,7 +245,7 @@
         <w:spacing w:after="0"/>
         <w:jc w:val="center"/>
         <w:rPr>
-          <w:rFonts w:ascii="Arial" w:hAnsi="Arial" w:eastAsia="Arial" w:cs="Arial"/>
+          <w:rFonts w:ascii="Arial" w:eastAsia="Arial" w:hAnsi="Arial" w:cs="Arial"/>
           <w:color w:val="000000" w:themeColor="text1"/>
           <w:sz w:val="24"/>
           <w:szCs w:val="24"/>
@@ -253,7 +253,7 @@
       </w:pPr>
       <w:r>
         <w:rPr>
-          <w:rFonts w:ascii="Arial" w:hAnsi="Arial" w:eastAsia="Arial" w:cs="Arial"/>
+          <w:rFonts w:ascii="Arial" w:eastAsia="Arial" w:hAnsi="Arial" w:cs="Arial"/>
           <w:color w:val="000000" w:themeColor="text1"/>
           <w:sz w:val="24"/>
           <w:szCs w:val="24"/>
@@ -266,7 +266,7 @@
         <w:spacing w:after="0"/>
         <w:jc w:val="center"/>
         <w:rPr>
-          <w:rFonts w:ascii="Times New Roman" w:hAnsi="Times New Roman" w:eastAsia="Times New Roman" w:cs="Times New Roman"/>
+          <w:rFonts w:ascii="Times New Roman" w:eastAsia="Times New Roman" w:hAnsi="Times New Roman" w:cs="Times New Roman"/>
           <w:color w:val="000000" w:themeColor="text1"/>
           <w:sz w:val="24"/>
           <w:szCs w:val="24"/>
@@ -278,7 +278,7 @@
         <w:spacing w:after="0"/>
         <w:jc w:val="center"/>
         <w:rPr>
-          <w:rFonts w:ascii="Times New Roman" w:hAnsi="Times New Roman" w:eastAsia="Times New Roman" w:cs="Times New Roman"/>
+          <w:rFonts w:ascii="Times New Roman" w:eastAsia="Times New Roman" w:hAnsi="Times New Roman" w:cs="Times New Roman"/>
           <w:color w:val="000000" w:themeColor="text1"/>
           <w:sz w:val="24"/>
           <w:szCs w:val="24"/>
@@ -290,7 +290,7 @@
         <w:spacing w:after="0"/>
         <w:jc w:val="center"/>
         <w:rPr>
-          <w:rFonts w:ascii="Times New Roman" w:hAnsi="Times New Roman" w:eastAsia="Times New Roman" w:cs="Times New Roman"/>
+          <w:rFonts w:ascii="Times New Roman" w:eastAsia="Times New Roman" w:hAnsi="Times New Roman" w:cs="Times New Roman"/>
           <w:color w:val="000000" w:themeColor="text1"/>
           <w:sz w:val="24"/>
           <w:szCs w:val="24"/>
@@ -302,7 +302,7 @@
         <w:spacing w:after="0"/>
         <w:jc w:val="center"/>
         <w:rPr>
-          <w:rFonts w:ascii="Times New Roman" w:hAnsi="Times New Roman" w:eastAsia="Times New Roman" w:cs="Times New Roman"/>
+          <w:rFonts w:ascii="Times New Roman" w:eastAsia="Times New Roman" w:hAnsi="Times New Roman" w:cs="Times New Roman"/>
           <w:color w:val="000000" w:themeColor="text1"/>
           <w:sz w:val="24"/>
           <w:szCs w:val="24"/>
@@ -313,7 +313,7 @@
       <w:pPr>
         <w:jc w:val="center"/>
         <w:rPr>
-          <w:rFonts w:ascii="Times New Roman" w:hAnsi="Times New Roman" w:eastAsia="Times New Roman" w:cs="Times New Roman"/>
+          <w:rFonts w:ascii="Times New Roman" w:eastAsia="Times New Roman" w:hAnsi="Times New Roman" w:cs="Times New Roman"/>
           <w:color w:val="000000" w:themeColor="text1"/>
           <w:sz w:val="24"/>
           <w:szCs w:val="24"/>
@@ -324,7 +324,7 @@
       <w:pPr>
         <w:jc w:val="center"/>
         <w:rPr>
-          <w:rFonts w:ascii="Times New Roman" w:hAnsi="Times New Roman" w:eastAsia="Times New Roman" w:cs="Times New Roman"/>
+          <w:rFonts w:ascii="Times New Roman" w:eastAsia="Times New Roman" w:hAnsi="Times New Roman" w:cs="Times New Roman"/>
           <w:color w:val="000000" w:themeColor="text1"/>
           <w:sz w:val="24"/>
           <w:szCs w:val="24"/>
@@ -336,30 +336,7 @@
         <w:spacing w:after="0"/>
         <w:jc w:val="center"/>
         <w:rPr>
-          <w:rFonts w:ascii="Arial" w:hAnsi="Arial" w:eastAsia="Arial" w:cs="Arial"/>
-          <w:color w:val="000000" w:themeColor="text1" w:themeTint="FF" w:themeShade="FF"/>
-          <w:sz w:val="30"/>
-          <w:szCs w:val="30"/>
-        </w:rPr>
-      </w:pPr>
-      <w:r>
-        <w:rPr>
-          <w:rFonts w:ascii="Arial" w:hAnsi="Arial" w:eastAsia="Arial" w:cs="Arial"/>
-          <w:b w:val="1"/>
-          <w:bCs w:val="1"/>
-          <w:color w:val="000000" w:themeColor="text1" w:themeTint="FF" w:themeShade="FF"/>
-          <w:sz w:val="30"/>
-          <w:szCs w:val="30"/>
-        </w:rPr>
-        <w:t xml:space="preserve">Devis technique du projet </w:t>
-      </w:r>
-    </w:p>
-    <w:p>
-      <w:pPr>
-        <w:spacing w:after="0"/>
-        <w:jc w:val="center"/>
-        <w:rPr>
-          <w:rFonts w:ascii="Arial" w:hAnsi="Arial" w:eastAsia="Arial" w:cs="Arial"/>
+          <w:rFonts w:ascii="Arial" w:eastAsia="Arial" w:hAnsi="Arial" w:cs="Arial"/>
           <w:color w:val="000000" w:themeColor="text1"/>
           <w:sz w:val="30"/>
           <w:szCs w:val="30"/>
@@ -367,35 +344,58 @@
       </w:pPr>
       <w:r>
         <w:rPr>
-          <w:rFonts w:ascii="Arial" w:hAnsi="Arial" w:eastAsia="Arial" w:cs="Arial"/>
-          <w:b w:val="1"/>
-          <w:bCs w:val="1"/>
-          <w:color w:val="000000" w:themeColor="text1" w:themeTint="FF" w:themeShade="FF"/>
+          <w:rFonts w:ascii="Arial" w:eastAsia="Arial" w:hAnsi="Arial" w:cs="Arial"/>
+          <w:b/>
+          <w:bCs/>
+          <w:color w:val="000000" w:themeColor="text1"/>
           <w:sz w:val="30"/>
           <w:szCs w:val="30"/>
         </w:rPr>
-        <w:t>de j</w:t>
-      </w:r>
-      <w:r>
-        <w:rPr>
-          <w:rFonts w:ascii="Arial" w:hAnsi="Arial" w:eastAsia="Arial" w:cs="Arial"/>
-          <w:b w:val="1"/>
-          <w:bCs w:val="1"/>
-          <w:color w:val="000000" w:themeColor="text1" w:themeTint="FF" w:themeShade="FF"/>
+        <w:t xml:space="preserve">Devis technique du projet </w:t>
+      </w:r>
+    </w:p>
+    <w:p>
+      <w:pPr>
+        <w:spacing w:after="0"/>
+        <w:jc w:val="center"/>
+        <w:rPr>
+          <w:rFonts w:ascii="Arial" w:eastAsia="Arial" w:hAnsi="Arial" w:cs="Arial"/>
+          <w:color w:val="000000" w:themeColor="text1"/>
           <w:sz w:val="30"/>
           <w:szCs w:val="30"/>
         </w:rPr>
-        <w:t>eu d’évasion</w:t>
-      </w:r>
-      <w:r>
-        <w:rPr>
-          <w:rFonts w:ascii="Arial" w:hAnsi="Arial" w:eastAsia="Arial" w:cs="Arial"/>
-          <w:b w:val="1"/>
-          <w:bCs w:val="1"/>
-          <w:color w:val="000000" w:themeColor="text1" w:themeTint="FF" w:themeShade="FF"/>
+      </w:pPr>
+      <w:r>
+        <w:rPr>
+          <w:rFonts w:ascii="Arial" w:eastAsia="Arial" w:hAnsi="Arial" w:cs="Arial"/>
+          <w:b/>
+          <w:bCs/>
+          <w:color w:val="000000" w:themeColor="text1"/>
           <w:sz w:val="30"/>
           <w:szCs w:val="30"/>
         </w:rPr>
+        <w:t>de j</w:t>
+      </w:r>
+      <w:r>
+        <w:rPr>
+          <w:rFonts w:ascii="Arial" w:eastAsia="Arial" w:hAnsi="Arial" w:cs="Arial"/>
+          <w:b/>
+          <w:bCs/>
+          <w:color w:val="000000" w:themeColor="text1"/>
+          <w:sz w:val="30"/>
+          <w:szCs w:val="30"/>
+        </w:rPr>
+        <w:t>eu d’évasion</w:t>
+      </w:r>
+      <w:r>
+        <w:rPr>
+          <w:rFonts w:ascii="Arial" w:eastAsia="Arial" w:hAnsi="Arial" w:cs="Arial"/>
+          <w:b/>
+          <w:bCs/>
+          <w:color w:val="000000" w:themeColor="text1"/>
+          <w:sz w:val="30"/>
+          <w:szCs w:val="30"/>
+        </w:rPr>
         <w:t xml:space="preserve"> pédagogique</w:t>
       </w:r>
     </w:p>
@@ -404,7 +404,7 @@
         <w:spacing w:after="0"/>
         <w:jc w:val="center"/>
         <w:rPr>
-          <w:rFonts w:ascii="Times New Roman" w:hAnsi="Times New Roman" w:eastAsia="Times New Roman" w:cs="Times New Roman"/>
+          <w:rFonts w:ascii="Times New Roman" w:eastAsia="Times New Roman" w:hAnsi="Times New Roman" w:cs="Times New Roman"/>
           <w:color w:val="000000" w:themeColor="text1"/>
           <w:sz w:val="24"/>
           <w:szCs w:val="24"/>
@@ -416,7 +416,7 @@
         <w:spacing w:after="0"/>
         <w:jc w:val="center"/>
         <w:rPr>
-          <w:rFonts w:ascii="Times New Roman" w:hAnsi="Times New Roman" w:eastAsia="Times New Roman" w:cs="Times New Roman"/>
+          <w:rFonts w:ascii="Times New Roman" w:eastAsia="Times New Roman" w:hAnsi="Times New Roman" w:cs="Times New Roman"/>
           <w:color w:val="000000" w:themeColor="text1"/>
           <w:sz w:val="24"/>
           <w:szCs w:val="24"/>
@@ -428,20 +428,19 @@
         <w:spacing w:after="0"/>
         <w:jc w:val="center"/>
         <w:rPr>
-          <w:rFonts w:ascii="Times New Roman" w:hAnsi="Times New Roman" w:eastAsia="Times New Roman" w:cs="Times New Roman"/>
+          <w:rFonts w:ascii="Times New Roman" w:eastAsia="Times New Roman" w:hAnsi="Times New Roman" w:cs="Times New Roman"/>
           <w:color w:val="000000" w:themeColor="text1"/>
           <w:sz w:val="24"/>
           <w:szCs w:val="24"/>
         </w:rPr>
       </w:pPr>
     </w:p>
-    <w:p w14:noSpellErr="1">
-      <w:pPr>
-        <w:pStyle w:val="Normal"/>
+    <w:p>
+      <w:pPr>
         <w:spacing w:after="0"/>
         <w:jc w:val="center"/>
         <w:rPr>
-          <w:rFonts w:ascii="Times New Roman" w:hAnsi="Times New Roman" w:eastAsia="Times New Roman" w:cs="Times New Roman"/>
+          <w:rFonts w:ascii="Times New Roman" w:eastAsia="Times New Roman" w:hAnsi="Times New Roman" w:cs="Times New Roman"/>
           <w:color w:val="000000" w:themeColor="text1"/>
           <w:sz w:val="24"/>
           <w:szCs w:val="24"/>
@@ -453,7 +452,7 @@
         <w:spacing w:after="0"/>
         <w:jc w:val="center"/>
         <w:rPr>
-          <w:rFonts w:ascii="Times New Roman" w:hAnsi="Times New Roman" w:eastAsia="Times New Roman" w:cs="Times New Roman"/>
+          <w:rFonts w:ascii="Times New Roman" w:eastAsia="Times New Roman" w:hAnsi="Times New Roman" w:cs="Times New Roman"/>
           <w:color w:val="000000" w:themeColor="text1"/>
           <w:sz w:val="24"/>
           <w:szCs w:val="24"/>
@@ -465,7 +464,7 @@
         <w:spacing w:after="0"/>
         <w:jc w:val="center"/>
         <w:rPr>
-          <w:rFonts w:ascii="Arial" w:hAnsi="Arial" w:eastAsia="Arial" w:cs="Arial"/>
+          <w:rFonts w:ascii="Arial" w:eastAsia="Arial" w:hAnsi="Arial" w:cs="Arial"/>
           <w:color w:val="000000" w:themeColor="text1"/>
           <w:sz w:val="24"/>
           <w:szCs w:val="24"/>
@@ -473,7 +472,7 @@
       </w:pPr>
       <w:r>
         <w:rPr>
-          <w:rFonts w:ascii="Arial" w:hAnsi="Arial" w:eastAsia="Arial" w:cs="Arial"/>
+          <w:rFonts w:ascii="Arial" w:eastAsia="Arial" w:hAnsi="Arial" w:cs="Arial"/>
           <w:color w:val="000000" w:themeColor="text1"/>
           <w:sz w:val="24"/>
           <w:szCs w:val="24"/>
@@ -486,7 +485,7 @@
         <w:spacing w:after="0"/>
         <w:jc w:val="center"/>
         <w:rPr>
-          <w:rFonts w:ascii="Arial" w:hAnsi="Arial" w:eastAsia="Arial" w:cs="Arial"/>
+          <w:rFonts w:ascii="Arial" w:eastAsia="Arial" w:hAnsi="Arial" w:cs="Arial"/>
           <w:color w:val="000000" w:themeColor="text1"/>
           <w:sz w:val="24"/>
           <w:szCs w:val="24"/>
@@ -494,7 +493,7 @@
       </w:pPr>
       <w:r>
         <w:rPr>
-          <w:rFonts w:ascii="Arial" w:hAnsi="Arial" w:eastAsia="Arial" w:cs="Arial"/>
+          <w:rFonts w:ascii="Arial" w:eastAsia="Arial" w:hAnsi="Arial" w:cs="Arial"/>
           <w:color w:val="000000" w:themeColor="text1"/>
           <w:sz w:val="24"/>
           <w:szCs w:val="24"/>
@@ -507,7 +506,7 @@
         <w:spacing w:after="0"/>
         <w:jc w:val="center"/>
         <w:rPr>
-          <w:rFonts w:ascii="Arial" w:hAnsi="Arial" w:eastAsia="Arial" w:cs="Arial"/>
+          <w:rFonts w:ascii="Arial" w:eastAsia="Arial" w:hAnsi="Arial" w:cs="Arial"/>
           <w:color w:val="000000" w:themeColor="text1"/>
           <w:sz w:val="24"/>
           <w:szCs w:val="24"/>
@@ -515,7 +514,7 @@
       </w:pPr>
       <w:r>
         <w:rPr>
-          <w:rFonts w:ascii="Arial" w:hAnsi="Arial" w:eastAsia="Arial" w:cs="Arial"/>
+          <w:rFonts w:ascii="Arial" w:eastAsia="Arial" w:hAnsi="Arial" w:cs="Arial"/>
           <w:color w:val="000000" w:themeColor="text1"/>
           <w:sz w:val="24"/>
           <w:szCs w:val="24"/>
@@ -528,19 +527,19 @@
         <w:spacing w:after="0"/>
         <w:jc w:val="center"/>
         <w:rPr>
-          <w:rFonts w:ascii="Arial" w:hAnsi="Arial" w:eastAsia="Arial" w:cs="Arial"/>
+          <w:rFonts w:ascii="Arial" w:eastAsia="Arial" w:hAnsi="Arial" w:cs="Arial"/>
           <w:color w:val="000000" w:themeColor="text1"/>
           <w:sz w:val="24"/>
           <w:szCs w:val="24"/>
         </w:rPr>
       </w:pPr>
     </w:p>
-    <w:p w14:noSpellErr="1">
+    <w:p>
       <w:pPr>
         <w:spacing w:after="0"/>
         <w:jc w:val="center"/>
         <w:rPr>
-          <w:rFonts w:ascii="Arial" w:hAnsi="Arial" w:eastAsia="Arial" w:cs="Arial"/>
+          <w:rFonts w:ascii="Arial" w:eastAsia="Arial" w:hAnsi="Arial" w:cs="Arial"/>
           <w:color w:val="000000" w:themeColor="text1"/>
           <w:sz w:val="24"/>
           <w:szCs w:val="24"/>
@@ -552,20 +551,7 @@
         <w:spacing w:after="0"/>
         <w:jc w:val="center"/>
         <w:rPr>
-          <w:rFonts w:ascii="Arial" w:hAnsi="Arial" w:eastAsia="Arial" w:cs="Arial"/>
-          <w:color w:val="000000" w:themeColor="text1" w:themeTint="FF" w:themeShade="FF"/>
-          <w:sz w:val="24"/>
-          <w:szCs w:val="24"/>
-        </w:rPr>
-      </w:pPr>
-    </w:p>
-    <w:p w14:noSpellErr="1">
-      <w:pPr>
-        <w:pStyle w:val="Normal"/>
-        <w:spacing w:after="0"/>
-        <w:jc w:val="center"/>
-        <w:rPr>
-          <w:rFonts w:ascii="Arial" w:hAnsi="Arial" w:eastAsia="Arial" w:cs="Arial"/>
+          <w:rFonts w:ascii="Arial" w:eastAsia="Arial" w:hAnsi="Arial" w:cs="Arial"/>
           <w:color w:val="000000" w:themeColor="text1"/>
           <w:sz w:val="24"/>
           <w:szCs w:val="24"/>
@@ -577,7 +563,7 @@
         <w:spacing w:after="0"/>
         <w:jc w:val="center"/>
         <w:rPr>
-          <w:rFonts w:ascii="Arial" w:hAnsi="Arial" w:eastAsia="Arial" w:cs="Arial"/>
+          <w:rFonts w:ascii="Arial" w:eastAsia="Arial" w:hAnsi="Arial" w:cs="Arial"/>
           <w:color w:val="000000" w:themeColor="text1"/>
           <w:sz w:val="24"/>
           <w:szCs w:val="24"/>
@@ -589,62 +575,61 @@
         <w:spacing w:after="0"/>
         <w:jc w:val="center"/>
         <w:rPr>
-          <w:rFonts w:ascii="Arial" w:hAnsi="Arial" w:eastAsia="Arial" w:cs="Arial"/>
+          <w:rFonts w:ascii="Arial" w:eastAsia="Arial" w:hAnsi="Arial" w:cs="Arial"/>
           <w:color w:val="000000" w:themeColor="text1"/>
           <w:sz w:val="24"/>
           <w:szCs w:val="24"/>
         </w:rPr>
       </w:pPr>
-      <w:r>
-        <w:rPr>
-          <w:rFonts w:ascii="Arial" w:hAnsi="Arial" w:eastAsia="Arial" w:cs="Arial"/>
+    </w:p>
+    <w:p>
+      <w:pPr>
+        <w:spacing w:after="0"/>
+        <w:jc w:val="center"/>
+        <w:rPr>
+          <w:rFonts w:ascii="Arial" w:eastAsia="Arial" w:hAnsi="Arial" w:cs="Arial"/>
           <w:color w:val="000000" w:themeColor="text1"/>
           <w:sz w:val="24"/>
           <w:szCs w:val="24"/>
         </w:rPr>
-        <w:t>Pour le cours</w:t>
-      </w:r>
-    </w:p>
-    <w:p>
-      <w:pPr>
-        <w:spacing w:after="0"/>
-        <w:jc w:val="center"/>
-        <w:rPr>
-          <w:rFonts w:ascii="Arial" w:hAnsi="Arial" w:eastAsia="Arial" w:cs="Arial"/>
+      </w:pPr>
+      <w:r>
+        <w:rPr>
+          <w:rFonts w:ascii="Arial" w:eastAsia="Arial" w:hAnsi="Arial" w:cs="Arial"/>
           <w:color w:val="000000" w:themeColor="text1"/>
           <w:sz w:val="24"/>
           <w:szCs w:val="24"/>
         </w:rPr>
-      </w:pPr>
-      <w:r>
-        <w:rPr>
-          <w:rFonts w:ascii="Arial" w:hAnsi="Arial" w:eastAsia="Arial" w:cs="Arial"/>
+        <w:t>Pour le cours</w:t>
+      </w:r>
+    </w:p>
+    <w:p>
+      <w:pPr>
+        <w:spacing w:after="0"/>
+        <w:jc w:val="center"/>
+        <w:rPr>
+          <w:rFonts w:ascii="Arial" w:eastAsia="Arial" w:hAnsi="Arial" w:cs="Arial"/>
           <w:color w:val="000000" w:themeColor="text1"/>
           <w:sz w:val="24"/>
           <w:szCs w:val="24"/>
         </w:rPr>
-        <w:t>Planification de projet</w:t>
-      </w:r>
-    </w:p>
-    <w:p>
-      <w:pPr>
-        <w:spacing w:after="0"/>
-        <w:jc w:val="center"/>
-        <w:rPr>
-          <w:rFonts w:ascii="Times New Roman" w:hAnsi="Times New Roman" w:eastAsia="Times New Roman" w:cs="Times New Roman"/>
+      </w:pPr>
+      <w:r>
+        <w:rPr>
+          <w:rFonts w:ascii="Arial" w:eastAsia="Arial" w:hAnsi="Arial" w:cs="Arial"/>
           <w:color w:val="000000" w:themeColor="text1"/>
           <w:sz w:val="24"/>
           <w:szCs w:val="24"/>
         </w:rPr>
-      </w:pPr>
-    </w:p>
-    <w:p w14:noSpellErr="1">
-      <w:pPr>
-        <w:pStyle w:val="Normal"/>
+        <w:t>Planification de projet</w:t>
+      </w:r>
+    </w:p>
+    <w:p>
+      <w:pPr>
         <w:spacing w:after="0"/>
         <w:jc w:val="center"/>
         <w:rPr>
-          <w:rFonts w:ascii="Times New Roman" w:hAnsi="Times New Roman" w:eastAsia="Times New Roman" w:cs="Times New Roman"/>
+          <w:rFonts w:ascii="Times New Roman" w:eastAsia="Times New Roman" w:hAnsi="Times New Roman" w:cs="Times New Roman"/>
           <w:color w:val="000000" w:themeColor="text1"/>
           <w:sz w:val="24"/>
           <w:szCs w:val="24"/>
@@ -654,8 +639,9 @@
     <w:p>
       <w:pPr>
         <w:spacing w:after="0"/>
-        <w:rPr>
-          <w:rFonts w:ascii="Arial" w:hAnsi="Arial" w:eastAsia="Arial" w:cs="Arial"/>
+        <w:jc w:val="center"/>
+        <w:rPr>
+          <w:rFonts w:ascii="Times New Roman" w:eastAsia="Times New Roman" w:hAnsi="Times New Roman" w:cs="Times New Roman"/>
           <w:color w:val="000000" w:themeColor="text1"/>
           <w:sz w:val="24"/>
           <w:szCs w:val="24"/>
@@ -665,9 +651,8 @@
     <w:p>
       <w:pPr>
         <w:spacing w:after="0"/>
-        <w:jc w:val="center"/>
-        <w:rPr>
-          <w:rFonts w:ascii="Arial" w:hAnsi="Arial" w:eastAsia="Arial" w:cs="Arial"/>
+        <w:rPr>
+          <w:rFonts w:ascii="Arial" w:eastAsia="Arial" w:hAnsi="Arial" w:cs="Arial"/>
           <w:color w:val="000000" w:themeColor="text1"/>
           <w:sz w:val="24"/>
           <w:szCs w:val="24"/>
@@ -679,7 +664,19 @@
         <w:spacing w:after="0"/>
         <w:jc w:val="center"/>
         <w:rPr>
-          <w:rFonts w:ascii="Arial" w:hAnsi="Arial" w:eastAsia="Arial" w:cs="Arial"/>
+          <w:rFonts w:ascii="Arial" w:eastAsia="Arial" w:hAnsi="Arial" w:cs="Arial"/>
+          <w:color w:val="000000" w:themeColor="text1"/>
+          <w:sz w:val="24"/>
+          <w:szCs w:val="24"/>
+        </w:rPr>
+      </w:pPr>
+    </w:p>
+    <w:p>
+      <w:pPr>
+        <w:spacing w:after="0"/>
+        <w:jc w:val="center"/>
+        <w:rPr>
+          <w:rFonts w:ascii="Arial" w:eastAsia="Arial" w:hAnsi="Arial" w:cs="Arial"/>
           <w:color w:val="000000" w:themeColor="text1"/>
           <w:sz w:val="24"/>
           <w:szCs w:val="24"/>
@@ -688,7 +685,7 @@
       </w:pPr>
       <w:r>
         <w:rPr>
-          <w:rFonts w:ascii="Arial" w:hAnsi="Arial" w:eastAsia="Arial" w:cs="Arial"/>
+          <w:rFonts w:ascii="Arial" w:eastAsia="Arial" w:hAnsi="Arial" w:cs="Arial"/>
           <w:color w:val="000000" w:themeColor="text1"/>
           <w:sz w:val="24"/>
           <w:szCs w:val="24"/>
@@ -702,7 +699,7 @@
         <w:spacing w:after="0"/>
         <w:jc w:val="center"/>
         <w:rPr>
-          <w:rFonts w:ascii="Arial" w:hAnsi="Arial" w:eastAsia="Arial" w:cs="Arial"/>
+          <w:rFonts w:ascii="Arial" w:eastAsia="Arial" w:hAnsi="Arial" w:cs="Arial"/>
           <w:color w:val="000000" w:themeColor="text1"/>
           <w:sz w:val="24"/>
           <w:szCs w:val="24"/>
@@ -711,7 +708,7 @@
         <w:sectPr>
           <w:headerReference w:type="default" r:id="rId13"/>
           <w:footerReference w:type="default" r:id="rId14"/>
-          <w:pgSz w:w="12240" w:h="15840" w:orient="portrait"/>
+          <w:pgSz w:w="12240" w:h="15840"/>
           <w:pgMar w:top="1440" w:right="1440" w:bottom="1440" w:left="1440" w:header="720" w:footer="720" w:gutter="0"/>
           <w:cols w:space="720"/>
           <w:titlePg/>
@@ -720,30 +717,37 @@
       </w:pPr>
       <w:r>
         <w:rPr>
-          <w:rFonts w:ascii="Arial" w:hAnsi="Arial" w:eastAsia="Arial" w:cs="Arial"/>
-          <w:color w:val="000000" w:themeColor="text1" w:themeTint="FF" w:themeShade="FF"/>
-          <w:sz w:val="24"/>
-          <w:szCs w:val="24"/>
-          <w:lang w:val="en-CA"/>
-        </w:rPr>
-        <w:t>2024-12-09</w:t>
-      </w:r>
-    </w:p>
-    <w:p>
-      <w:pPr>
-        <w:spacing w:after="0"/>
-        <w:jc w:val="center"/>
-        <w:rPr>
-          <w:rFonts w:ascii="Arial" w:hAnsi="Arial" w:eastAsia="Arial" w:cs="Arial"/>
+          <w:rFonts w:ascii="Arial" w:eastAsia="Arial" w:hAnsi="Arial" w:cs="Arial"/>
           <w:color w:val="000000" w:themeColor="text1"/>
           <w:sz w:val="24"/>
           <w:szCs w:val="24"/>
           <w:lang w:val="en-CA"/>
         </w:rPr>
+        <w:t>2024-12-09</w:t>
+      </w:r>
+    </w:p>
+    <w:p>
+      <w:pPr>
+        <w:spacing w:after="0"/>
+        <w:jc w:val="center"/>
+        <w:rPr>
+          <w:rFonts w:ascii="Arial" w:eastAsia="Arial" w:hAnsi="Arial" w:cs="Arial"/>
+          <w:color w:val="000000" w:themeColor="text1"/>
+          <w:sz w:val="24"/>
+          <w:szCs w:val="24"/>
+          <w:lang w:val="en-CA"/>
+        </w:rPr>
       </w:pPr>
     </w:p>
     <w:sdt>
       <w:sdtPr>
+        <w:rPr>
+          <w:rFonts w:asciiTheme="minorHAnsi" w:eastAsiaTheme="minorHAnsi" w:hAnsiTheme="minorHAnsi" w:cstheme="minorBidi"/>
+          <w:color w:val="auto"/>
+          <w:sz w:val="22"/>
+          <w:szCs w:val="22"/>
+          <w:lang w:eastAsia="en-US"/>
+        </w:rPr>
         <w:id w:val="1734878316"/>
         <w:docPartObj>
           <w:docPartGallery w:val="Table of Contents"/>
@@ -751,12 +755,12 @@
         </w:docPartObj>
       </w:sdtPr>
       <w:sdtContent>
-        <w:p w14:noSpellErr="1">
+        <w:p>
           <w:pPr>
             <w:pStyle w:val="TOCHeading"/>
             <w:jc w:val="center"/>
             <w:rPr>
-              <w:rFonts w:ascii="Calibri" w:hAnsi="Calibri" w:eastAsia="Calibri" w:cs="" w:asciiTheme="minorAscii" w:hAnsiTheme="minorAscii" w:eastAsiaTheme="minorAscii" w:cstheme="minorBidi"/>
+              <w:rFonts w:asciiTheme="minorHAnsi" w:eastAsiaTheme="minorEastAsia" w:hAnsiTheme="minorHAnsi" w:cstheme="minorBidi"/>
               <w:color w:val="auto"/>
               <w:sz w:val="22"/>
               <w:szCs w:val="22"/>
@@ -764,40 +768,40 @@
             </w:rPr>
           </w:pPr>
         </w:p>
-        <w:p w14:noSpellErr="1">
+        <w:p>
           <w:pPr>
             <w:pStyle w:val="TOCHeading"/>
             <w:jc w:val="center"/>
             <w:rPr>
-              <w:b w:val="1"/>
-              <w:bCs w:val="1"/>
+              <w:b/>
+              <w:bCs/>
               <w:color w:val="000000" w:themeColor="text1"/>
             </w:rPr>
           </w:pPr>
           <w:r>
             <w:rPr>
-              <w:b w:val="1"/>
-              <w:bCs w:val="1"/>
-              <w:color w:val="000000" w:themeColor="text1" w:themeTint="FF" w:themeShade="FF"/>
+              <w:b/>
+              <w:bCs/>
+              <w:color w:val="000000" w:themeColor="text1"/>
             </w:rPr>
             <w:t>Table des matières</w:t>
           </w:r>
         </w:p>
-        <w:p w14:noSpellErr="1">
+        <w:p>
           <w:pPr>
             <w:rPr>
               <w:lang w:eastAsia="fr-CA"/>
             </w:rPr>
           </w:pPr>
         </w:p>
-        <w:p w14:noSpellErr="1">
+        <w:p>
           <w:pPr>
             <w:rPr>
               <w:lang w:eastAsia="fr-CA"/>
             </w:rPr>
           </w:pPr>
         </w:p>
-        <w:p w14:noSpellErr="1">
+        <w:p>
           <w:pPr>
             <w:rPr>
               <w:lang w:eastAsia="fr-CA"/>
@@ -819,7 +823,7 @@
             <w:fldChar w:fldCharType="begin"/>
           </w:r>
           <w:r>
-            <w:instrText xml:space="preserve">TOC \o "1-3" \z \u \h</w:instrText>
+            <w:instrText>TOC \o "1-3" \z \u \h</w:instrText>
           </w:r>
           <w:r>
             <w:fldChar w:fldCharType="separate"/>
@@ -838,7 +842,7 @@
               <w:fldChar w:fldCharType="begin"/>
             </w:r>
             <w:r>
-              <w:instrText xml:space="preserve">PAGEREF _Toc609771166 \h</w:instrText>
+              <w:instrText>PAGEREF _Toc609771166 \h</w:instrText>
             </w:r>
             <w:r>
               <w:fldChar w:fldCharType="separate"/>
@@ -879,7 +883,7 @@
               <w:fldChar w:fldCharType="begin"/>
             </w:r>
             <w:r>
-              <w:instrText xml:space="preserve">PAGEREF _Toc131517349 \h</w:instrText>
+              <w:instrText>PAGEREF _Toc131517349 \h</w:instrText>
             </w:r>
             <w:r>
               <w:fldChar w:fldCharType="separate"/>
@@ -920,7 +924,7 @@
               <w:fldChar w:fldCharType="begin"/>
             </w:r>
             <w:r>
-              <w:instrText xml:space="preserve">PAGEREF _Toc1017566450 \h</w:instrText>
+              <w:instrText>PAGEREF _Toc1017566450 \h</w:instrText>
             </w:r>
             <w:r>
               <w:fldChar w:fldCharType="separate"/>
@@ -961,7 +965,7 @@
               <w:fldChar w:fldCharType="begin"/>
             </w:r>
             <w:r>
-              <w:instrText xml:space="preserve">PAGEREF _Toc1542205439 \h</w:instrText>
+              <w:instrText>PAGEREF _Toc1542205439 \h</w:instrText>
             </w:r>
             <w:r>
               <w:fldChar w:fldCharType="separate"/>
@@ -1002,7 +1006,7 @@
               <w:fldChar w:fldCharType="begin"/>
             </w:r>
             <w:r>
-              <w:instrText xml:space="preserve">PAGEREF _Toc806804515 \h</w:instrText>
+              <w:instrText>PAGEREF _Toc806804515 \h</w:instrText>
             </w:r>
             <w:r>
               <w:fldChar w:fldCharType="separate"/>
@@ -1043,7 +1047,7 @@
               <w:fldChar w:fldCharType="begin"/>
             </w:r>
             <w:r>
-              <w:instrText xml:space="preserve">PAGEREF _Toc1046265710 \h</w:instrText>
+              <w:instrText>PAGEREF _Toc1046265710 \h</w:instrText>
             </w:r>
             <w:r>
               <w:fldChar w:fldCharType="separate"/>
@@ -1064,7 +1068,7 @@
         </w:p>
       </w:sdtContent>
     </w:sdt>
-    <w:p w14:noSpellErr="1"/>
+    <w:p/>
     <w:p>
       <w:pPr>
         <w:tabs>
@@ -1072,7 +1076,7 @@
         </w:tabs>
         <w:spacing w:after="100"/>
         <w:rPr>
-          <w:rFonts w:ascii="Calibri" w:hAnsi="Calibri" w:eastAsia="Calibri" w:cs="Calibri"/>
+          <w:rFonts w:ascii="Calibri" w:eastAsia="Calibri" w:hAnsi="Calibri" w:cs="Calibri"/>
           <w:color w:val="000000" w:themeColor="text1"/>
         </w:rPr>
       </w:pPr>
@@ -1084,23 +1088,23 @@
         </w:tabs>
         <w:spacing w:after="100"/>
         <w:rPr>
-          <w:rFonts w:ascii="Calibri" w:hAnsi="Calibri" w:eastAsia="Calibri" w:cs="Calibri"/>
+          <w:rFonts w:ascii="Calibri" w:eastAsia="Calibri" w:hAnsi="Calibri" w:cs="Calibri"/>
           <w:color w:val="000000" w:themeColor="text1"/>
         </w:rPr>
       </w:pPr>
       <w:r>
         <w:rPr>
-          <w:rFonts w:ascii="Calibri" w:hAnsi="Calibri" w:eastAsia="Calibri" w:cs="Calibri"/>
-          <w:color w:val="000000" w:themeColor="text1" w:themeTint="FF" w:themeShade="FF"/>
+          <w:rFonts w:ascii="Calibri" w:eastAsia="Calibri" w:hAnsi="Calibri" w:cs="Calibri"/>
+          <w:color w:val="000000" w:themeColor="text1"/>
         </w:rPr>
         <w:t xml:space="preserve"> </w:t>
       </w:r>
       <w:r>
         <w:rPr>
-          <w:rFonts w:ascii="Calibri" w:hAnsi="Calibri" w:eastAsia="Calibri" w:cs="Calibri"/>
-          <w:b w:val="1"/>
-          <w:bCs w:val="1"/>
-          <w:color w:val="000000" w:themeColor="text1" w:themeTint="FF" w:themeShade="FF"/>
+          <w:rFonts w:ascii="Calibri" w:eastAsia="Calibri" w:hAnsi="Calibri" w:cs="Calibri"/>
+          <w:b/>
+          <w:bCs/>
+          <w:color w:val="000000" w:themeColor="text1"/>
         </w:rPr>
         <w:t xml:space="preserve"> </w:t>
       </w:r>
@@ -1110,7 +1114,7 @@
         <w:spacing w:after="0"/>
         <w:jc w:val="center"/>
         <w:rPr>
-          <w:rFonts w:ascii="Arial" w:hAnsi="Arial" w:eastAsia="Arial" w:cs="Arial"/>
+          <w:rFonts w:ascii="Arial" w:eastAsia="Arial" w:hAnsi="Arial" w:cs="Arial"/>
           <w:color w:val="000000" w:themeColor="text1"/>
           <w:sz w:val="24"/>
           <w:szCs w:val="24"/>
@@ -1120,7 +1124,7 @@
     <w:p>
       <w:pPr>
         <w:rPr>
-          <w:rFonts w:ascii="Arial" w:hAnsi="Arial" w:eastAsia="Arial" w:cs="Arial"/>
+          <w:rFonts w:ascii="Arial" w:eastAsia="Arial" w:hAnsi="Arial" w:cs="Arial"/>
           <w:color w:val="000000" w:themeColor="text1"/>
           <w:sz w:val="24"/>
           <w:szCs w:val="24"/>
@@ -1130,28 +1134,29 @@
         <w:br w:type="page"/>
       </w:r>
     </w:p>
-    <w:p w14:noSpellErr="1">
+    <w:p>
       <w:pPr>
         <w:pStyle w:val="Heading2"/>
       </w:pPr>
-      <w:bookmarkStart w:name="_Toc609771166" w:id="2091908133"/>
+      <w:bookmarkStart w:id="0" w:name="_Toc609771166"/>
       <w:r>
         <w:rPr>
           <w:rStyle w:val="normaltextrun"/>
-          <w:b w:val="1"/>
-          <w:bCs w:val="1"/>
+          <w:b/>
+          <w:bCs/>
           <w:sz w:val="36"/>
           <w:szCs w:val="36"/>
           <w:shd w:val="clear" w:color="auto" w:fill="F2F2F2"/>
         </w:rPr>
+        <w:lastRenderedPageBreak/>
         <w:t>Mise en situation</w:t>
       </w:r>
-      <w:bookmarkEnd w:id="2091908133"/>
+      <w:bookmarkEnd w:id="0"/>
       <w:r>
         <w:rPr>
           <w:rStyle w:val="eop"/>
-          <w:b w:val="1"/>
-          <w:bCs w:val="1"/>
+          <w:b/>
+          <w:bCs/>
           <w:sz w:val="36"/>
           <w:szCs w:val="36"/>
         </w:rPr>
@@ -1165,13 +1170,8 @@
       </w:pPr>
     </w:p>
     <w:p>
-      <w:proofErr w:type="spellStart"/>
-      <w:r>
-        <w:t>InXtremis</w:t>
-      </w:r>
-      <w:proofErr w:type="spellEnd"/>
-      <w:r>
-        <w:t xml:space="preserve"> est un centre d'évasion situé au cœur du centre-ville de Sherbrooke, dirigé par un ancien étudiant en Technologie des Systèmes Ordinés (TSO). Le propriétaire aspire à concevoir une nouvelle salle intégrant des éléments interactifs grâce à des dispositifs électroniques dissimulés dans les énigmes. Plusieurs de ses salles actuelles utilisent déjà un ou deux dispositifs électroniques permettant d'ouvrir des portes et de suivre le progrès des joueurs. Cependant, il souhaite aller encore plus loin en créant une salle entièrement interconnectée, sans cadenas pour rythmer la progression.</w:t>
+      <w:r>
+        <w:t>InXtremis est un centre d'évasion situé au cœur du centre-ville de Sherbrooke, dirigé par un ancien étudiant en Technologie des Systèmes Ordinés (TSO). Le propriétaire aspire à concevoir une nouvelle salle intégrant des éléments interactifs grâce à des dispositifs électroniques dissimulés dans les énigmes. Plusieurs de ses salles actuelles utilisent déjà un ou deux dispositifs électroniques permettant d'ouvrir des portes et de suivre le progrès des joueurs. Cependant, il souhaite aller encore plus loin en créant une salle entièrement interconnectée, sans cadenas pour rythmer la progression.</w:t>
       </w:r>
     </w:p>
     <w:p>
@@ -1194,28 +1194,29 @@
         <w:br w:type="page"/>
       </w:r>
     </w:p>
-    <w:p w14:noSpellErr="1">
+    <w:p>
       <w:pPr>
         <w:pStyle w:val="Heading2"/>
       </w:pPr>
-      <w:bookmarkStart w:name="_Toc131517349" w:id="2007887433"/>
+      <w:bookmarkStart w:id="1" w:name="_Toc131517349"/>
       <w:r>
         <w:rPr>
           <w:rStyle w:val="normaltextrun"/>
-          <w:b w:val="1"/>
-          <w:bCs w:val="1"/>
+          <w:b/>
+          <w:bCs/>
           <w:sz w:val="36"/>
           <w:szCs w:val="36"/>
           <w:shd w:val="clear" w:color="auto" w:fill="F2F2F2"/>
         </w:rPr>
+        <w:lastRenderedPageBreak/>
         <w:t>Schéma synoptique</w:t>
       </w:r>
-      <w:bookmarkEnd w:id="2007887433"/>
+      <w:bookmarkEnd w:id="1"/>
       <w:r>
         <w:rPr>
           <w:rStyle w:val="eop"/>
-          <w:b w:val="1"/>
-          <w:bCs w:val="1"/>
+          <w:b/>
+          <w:bCs/>
           <w:sz w:val="36"/>
           <w:szCs w:val="36"/>
         </w:rPr>
@@ -1315,9 +1316,8 @@
         <w:t>: Schéma synoptique</w:t>
       </w:r>
     </w:p>
-    <w:p w14:noSpellErr="1">
-      <w:pPr>
-        <w:pStyle w:val="Normal"/>
+    <w:p>
+      <w:pPr>
         <w:jc w:val="both"/>
         <w:rPr>
           <w:rFonts w:ascii="Calibri" w:hAnsi="Calibri" w:cs="Calibri"/>
@@ -1328,76 +1328,46 @@
     </w:p>
     <w:p>
       <w:pPr>
-        <w:rPr>
-          <w:rFonts w:ascii="Calibri" w:hAnsi="Calibri" w:cs="Calibri"/>
+        <w:pStyle w:val="paragraph"/>
+        <w:spacing w:before="0" w:beforeAutospacing="0" w:after="0" w:afterAutospacing="0"/>
+        <w:jc w:val="both"/>
+        <w:textAlignment w:val="baseline"/>
+        <w:rPr>
+          <w:rFonts w:ascii="Calibri" w:eastAsiaTheme="minorHAnsi" w:hAnsi="Calibri" w:cs="Calibri"/>
           <w:color w:val="000000"/>
+          <w:sz w:val="22"/>
+          <w:szCs w:val="22"/>
           <w:shd w:val="clear" w:color="auto" w:fill="FFFFFF"/>
-        </w:rPr>
-      </w:pPr>
-      <w:r>
-        <w:rPr>
-          <w:rFonts w:ascii="Calibri" w:hAnsi="Calibri" w:cs="Calibri"/>
+          <w:lang w:val="fr-CA" w:eastAsia="en-US"/>
+        </w:rPr>
+      </w:pPr>
+      <w:r>
+        <w:rPr>
+          <w:rFonts w:ascii="Calibri" w:eastAsiaTheme="minorHAnsi" w:hAnsi="Calibri" w:cs="Calibri"/>
           <w:color w:val="000000"/>
+          <w:sz w:val="22"/>
+          <w:szCs w:val="22"/>
           <w:shd w:val="clear" w:color="auto" w:fill="FFFFFF"/>
-        </w:rPr>
-        <w:t>Le projet consiste à développer une mallette interactive contenant 4 à 6 énigmes, dotée d’un écran et d’un temps de réinitialisation réduit à moins de 5 secondes. Si l'idée semble simple en théorie, sa réalisation pratique demande une intégration soignée des technologies embarquées. Chaque ESP32 doit être correctement alimenté</w:t>
-      </w:r>
-      <w:r>
-        <w:rPr>
-          <w:rFonts w:ascii="Calibri" w:hAnsi="Calibri" w:cs="Calibri"/>
+          <w:lang w:val="fr-CA" w:eastAsia="en-US"/>
+        </w:rPr>
+        <w:t>Le projet consiste à développer une mallette interactive contenant 4 à 6 énigmes, dotée d’un écran et d’un temps de réinitialisation réduit à moins de 5 secondes. Si l'idée semble simple en théorie, sa réalisation pratique demande une intégration soignée des technologies embarquées. Chaque ESP32 doit être correctement alimentés et capable de communiquer via le protocole I2C avec un Raspberry Pi, qui centralise les informations et affiche ces informations sur une interface usagée. Le Raspberry Pi analyse les données reçues des ESP32 et les transmet à une base de données SQLite via MQTT, permettant un suivi précis de la progression des joueurs dans les énigmes. Cette architecture garantit une expérience fluide tout en offrant un système robuste et réactif. Voici leurs fonctionnalités plus en détail :</w:t>
+      </w:r>
+    </w:p>
+    <w:p>
+      <w:pPr>
+        <w:pStyle w:val="paragraph"/>
+        <w:spacing w:before="0" w:beforeAutospacing="0" w:after="0" w:afterAutospacing="0"/>
+        <w:jc w:val="both"/>
+        <w:textAlignment w:val="baseline"/>
+        <w:rPr>
+          <w:rFonts w:ascii="Calibri" w:eastAsiaTheme="minorHAnsi" w:hAnsi="Calibri" w:cs="Calibri"/>
           <w:color w:val="000000"/>
+          <w:sz w:val="22"/>
+          <w:szCs w:val="22"/>
           <w:shd w:val="clear" w:color="auto" w:fill="FFFFFF"/>
-        </w:rPr>
-        <w:t>s</w:t>
-      </w:r>
-      <w:r>
-        <w:rPr>
-          <w:rFonts w:ascii="Calibri" w:hAnsi="Calibri" w:cs="Calibri"/>
-          <w:color w:val="000000"/>
-          <w:shd w:val="clear" w:color="auto" w:fill="FFFFFF"/>
-        </w:rPr>
-        <w:t xml:space="preserve"> et capable de communiquer via le protocole I2C avec un Raspberry Pi, qui centralise les informations</w:t>
-      </w:r>
-      <w:r>
-        <w:rPr>
-          <w:rFonts w:ascii="Calibri" w:hAnsi="Calibri" w:cs="Calibri"/>
-          <w:color w:val="000000"/>
-          <w:shd w:val="clear" w:color="auto" w:fill="FFFFFF"/>
-        </w:rPr>
-        <w:t xml:space="preserve"> et affiche ces informations sur un interface </w:t>
-      </w:r>
-      <w:r>
-        <w:rPr>
-          <w:rFonts w:ascii="Calibri" w:hAnsi="Calibri" w:cs="Calibri"/>
-          <w:color w:val="000000"/>
-          <w:shd w:val="clear" w:color="auto" w:fill="FFFFFF"/>
-        </w:rPr>
-        <w:t>usagé</w:t>
-      </w:r>
-      <w:r>
-        <w:rPr>
-          <w:rFonts w:ascii="Calibri" w:hAnsi="Calibri" w:cs="Calibri"/>
-          <w:color w:val="000000"/>
-          <w:shd w:val="clear" w:color="auto" w:fill="FFFFFF"/>
-        </w:rPr>
-        <w:t xml:space="preserve">. Le Raspberry Pi analyse les données reçues des ESP32 et les </w:t>
-      </w:r>
-      <w:r>
-        <w:rPr>
-          <w:rFonts w:ascii="Calibri" w:hAnsi="Calibri" w:cs="Calibri"/>
-          <w:color w:val="000000"/>
-          <w:shd w:val="clear" w:color="auto" w:fill="FFFFFF"/>
-        </w:rPr>
-        <w:t>transmettent</w:t>
-      </w:r>
-      <w:r>
-        <w:rPr>
-          <w:rFonts w:ascii="Calibri" w:hAnsi="Calibri" w:cs="Calibri"/>
-          <w:color w:val="000000"/>
-          <w:shd w:val="clear" w:color="auto" w:fill="FFFFFF"/>
-        </w:rPr>
-        <w:t xml:space="preserve"> à une base de données SQLite via MQTT, permettant un suivi précis de la progression des joueurs dans les énigmes. Cette architecture garantit une expérience fluide tout en offrant un système robuste et réactif. Voici leurs fonctionnalités plus en détail :</w:t>
-      </w:r>
+          <w:lang w:val="fr-CA" w:eastAsia="en-US"/>
+        </w:rPr>
+      </w:pPr>
     </w:p>
     <w:p>
       <w:pPr>
@@ -1510,7 +1480,7 @@
           <w:tab w:val="clear" w:pos="720"/>
           <w:tab w:val="left" w:pos="567"/>
         </w:tabs>
-        <w:spacing w:before="0" w:beforeAutospacing="off" w:after="0" w:afterAutospacing="off"/>
+        <w:spacing w:before="0" w:beforeAutospacing="0" w:after="0" w:afterAutospacing="0"/>
         <w:ind w:left="0" w:firstLine="0"/>
         <w:jc w:val="both"/>
         <w:textAlignment w:val="baseline"/>
@@ -1526,6 +1496,7 @@
         </w:rPr>
         <w:t>Les ESP32 utilises une communication I2c pour envoyer leurs données au Raspberry Pi, dans ce type de communication, les ESP32 sont des « </w:t>
       </w:r>
+      <w:proofErr w:type="spellStart"/>
       <w:r>
         <w:rPr>
           <w:rFonts w:ascii="Calibri" w:hAnsi="Calibri" w:cs="Calibri"/>
@@ -1540,6 +1511,7 @@
         </w:rPr>
         <w:t>ub</w:t>
       </w:r>
+      <w:proofErr w:type="spellEnd"/>
       <w:r>
         <w:rPr>
           <w:rFonts w:ascii="Calibri" w:hAnsi="Calibri" w:cs="Calibri"/>
@@ -1565,7 +1537,39 @@
     <w:p>
       <w:pPr>
         <w:rPr>
-          <w:rFonts w:ascii="Calibri" w:hAnsi="Calibri" w:eastAsia="Calibri" w:cs="Calibri"/>
+          <w:rFonts w:ascii="Calibri" w:eastAsia="Calibri" w:hAnsi="Calibri" w:cs="Calibri"/>
+          <w:color w:val="000000" w:themeColor="text1"/>
+        </w:rPr>
+      </w:pPr>
+    </w:p>
+    <w:p>
+      <w:pPr>
+        <w:rPr>
+          <w:rFonts w:ascii="Calibri" w:eastAsia="Calibri" w:hAnsi="Calibri" w:cs="Calibri"/>
+          <w:color w:val="000000" w:themeColor="text1"/>
+        </w:rPr>
+      </w:pPr>
+    </w:p>
+    <w:p>
+      <w:pPr>
+        <w:rPr>
+          <w:rFonts w:ascii="Calibri" w:eastAsia="Calibri" w:hAnsi="Calibri" w:cs="Calibri"/>
+          <w:color w:val="000000" w:themeColor="text1"/>
+        </w:rPr>
+      </w:pPr>
+    </w:p>
+    <w:p>
+      <w:pPr>
+        <w:rPr>
+          <w:rFonts w:ascii="Calibri" w:eastAsia="Calibri" w:hAnsi="Calibri" w:cs="Calibri"/>
+          <w:color w:val="000000" w:themeColor="text1"/>
+        </w:rPr>
+      </w:pPr>
+    </w:p>
+    <w:p>
+      <w:pPr>
+        <w:rPr>
+          <w:rFonts w:ascii="Calibri" w:eastAsia="Calibri" w:hAnsi="Calibri" w:cs="Calibri"/>
           <w:color w:val="000000" w:themeColor="text1"/>
         </w:rPr>
       </w:pPr>
@@ -1588,6 +1592,7 @@
           <w:color w:val="4472C4"/>
           <w:lang w:val="fr-CA"/>
         </w:rPr>
+        <w:lastRenderedPageBreak/>
         <w:t>Rôles du Raspberry Pi :</w:t>
       </w:r>
       <w:r>
@@ -1611,7 +1616,7 @@
           <w:tab w:val="clear" w:pos="720"/>
           <w:tab w:val="num" w:pos="567"/>
         </w:tabs>
-        <w:spacing w:before="0" w:beforeAutospacing="off" w:after="0" w:afterAutospacing="off"/>
+        <w:spacing w:before="0" w:beforeAutospacing="0" w:after="0" w:afterAutospacing="0"/>
         <w:ind w:left="0" w:firstLine="0"/>
         <w:jc w:val="both"/>
         <w:textAlignment w:val="baseline"/>
@@ -1747,15 +1752,7 @@
           <w:rFonts w:ascii="Calibri" w:hAnsi="Calibri" w:cs="Calibri"/>
           <w:lang w:val="fr-CA"/>
         </w:rPr>
-        <w:t xml:space="preserve"> </w:t>
-      </w:r>
-      <w:r>
-        <w:rPr>
-          <w:rStyle w:val="normaltextrun"/>
-          <w:rFonts w:ascii="Calibri" w:hAnsi="Calibri" w:cs="Calibri"/>
-          <w:lang w:val="fr-CA"/>
-        </w:rPr>
-        <w:t xml:space="preserve">capteurs. </w:t>
+        <w:t xml:space="preserve"> capteurs. </w:t>
       </w:r>
     </w:p>
     <w:p>
@@ -1769,7 +1766,7 @@
           <w:tab w:val="clear" w:pos="720"/>
           <w:tab w:val="num" w:pos="567"/>
         </w:tabs>
-        <w:spacing w:before="0" w:beforeAutospacing="off" w:after="0" w:afterAutospacing="off"/>
+        <w:spacing w:before="0" w:beforeAutospacing="0" w:after="0" w:afterAutospacing="0"/>
         <w:ind w:left="0" w:firstLine="0"/>
         <w:jc w:val="both"/>
         <w:textAlignment w:val="baseline"/>
@@ -1811,14 +1808,7 @@
           <w:rFonts w:ascii="Calibri" w:hAnsi="Calibri" w:cs="Calibri"/>
           <w:lang w:val="fr-CA"/>
         </w:rPr>
-        <w:t>si l’étape est réussie</w:t>
-      </w:r>
-      <w:r>
-        <w:rPr>
-          <w:rFonts w:ascii="Calibri" w:hAnsi="Calibri" w:cs="Calibri"/>
-          <w:lang w:val="fr-CA"/>
-        </w:rPr>
-        <w:t>.</w:t>
+        <w:t>si l’étape est réussie.</w:t>
       </w:r>
     </w:p>
     <w:p>
@@ -1838,13 +1828,13 @@
     <w:p>
       <w:pPr>
         <w:pStyle w:val="paragraph"/>
-        <w:spacing w:before="0" w:beforeAutospacing="off" w:after="0" w:afterAutospacing="off"/>
+        <w:spacing w:before="0" w:beforeAutospacing="0" w:after="0" w:afterAutospacing="0"/>
         <w:jc w:val="both"/>
         <w:textAlignment w:val="baseline"/>
         <w:rPr>
           <w:rStyle w:val="eop"/>
           <w:rFonts w:ascii="Calibri" w:hAnsi="Calibri" w:cs="Calibri"/>
-          <w:color w:val="4472C4" w:themeColor="accent1" w:themeTint="FF" w:themeShade="FF"/>
+          <w:color w:val="4472C4" w:themeColor="accent1"/>
           <w:lang w:val="fr-CA"/>
         </w:rPr>
       </w:pPr>
@@ -1852,7 +1842,7 @@
         <w:rPr>
           <w:rStyle w:val="normaltextrun"/>
           <w:rFonts w:ascii="Calibri" w:hAnsi="Calibri" w:cs="Calibri"/>
-          <w:color w:val="4472C4" w:themeColor="accent1" w:themeTint="FF" w:themeShade="FF"/>
+          <w:color w:val="4472C4" w:themeColor="accent1"/>
           <w:lang w:val="fr-CA"/>
         </w:rPr>
         <w:t>É</w:t>
@@ -1861,25 +1851,16 @@
         <w:rPr>
           <w:rStyle w:val="normaltextrun"/>
           <w:rFonts w:ascii="Calibri" w:hAnsi="Calibri" w:cs="Calibri"/>
-          <w:color w:val="4472C4" w:themeColor="accent1" w:themeTint="FF" w:themeShade="FF"/>
-          <w:lang w:val="fr-CA"/>
-        </w:rPr>
-        <w:t>cran</w:t>
-      </w:r>
-      <w:r>
-        <w:rPr>
-          <w:rStyle w:val="normaltextrun"/>
-          <w:rFonts w:ascii="Calibri" w:hAnsi="Calibri" w:cs="Calibri"/>
-          <w:color w:val="4472C4" w:themeColor="accent1" w:themeTint="FF" w:themeShade="FF"/>
-          <w:lang w:val="fr-CA"/>
-        </w:rPr>
-        <w:t xml:space="preserve"> :</w:t>
+          <w:color w:val="4472C4" w:themeColor="accent1"/>
+          <w:lang w:val="fr-CA"/>
+        </w:rPr>
+        <w:t>cran :</w:t>
       </w:r>
       <w:r>
         <w:rPr>
           <w:rStyle w:val="eop"/>
           <w:rFonts w:ascii="Calibri" w:hAnsi="Calibri" w:cs="Calibri"/>
-          <w:color w:val="4472C4" w:themeColor="accent1" w:themeTint="FF" w:themeShade="FF"/>
+          <w:color w:val="4472C4" w:themeColor="accent1"/>
           <w:lang w:val="fr-CA"/>
         </w:rPr>
         <w:t> </w:t>
@@ -1893,10 +1874,10 @@
           <w:numId w:val="22"/>
         </w:numPr>
         <w:tabs>
-          <w:tab w:val="clear" w:leader="none" w:pos="720"/>
-          <w:tab w:val="num" w:leader="none" w:pos="567"/>
-        </w:tabs>
-        <w:spacing w:before="0" w:beforeAutospacing="off" w:after="0" w:afterAutospacing="off"/>
+          <w:tab w:val="clear" w:pos="720"/>
+          <w:tab w:val="num" w:pos="567"/>
+        </w:tabs>
+        <w:spacing w:before="0" w:beforeAutospacing="0" w:after="0" w:afterAutospacing="0"/>
         <w:ind w:left="0" w:firstLine="0"/>
         <w:jc w:val="both"/>
         <w:rPr>
@@ -1946,10 +1927,10 @@
           <w:numId w:val="22"/>
         </w:numPr>
         <w:tabs>
-          <w:tab w:val="clear" w:leader="none" w:pos="720"/>
-          <w:tab w:val="num" w:leader="none" w:pos="567"/>
-        </w:tabs>
-        <w:spacing w:before="0" w:beforeAutospacing="off" w:after="0" w:afterAutospacing="off"/>
+          <w:tab w:val="clear" w:pos="720"/>
+          <w:tab w:val="num" w:pos="567"/>
+        </w:tabs>
+        <w:spacing w:before="0" w:beforeAutospacing="0" w:after="0" w:afterAutospacing="0"/>
         <w:ind w:left="0" w:firstLine="0"/>
         <w:jc w:val="both"/>
         <w:rPr>
@@ -2012,7 +1993,7 @@
           <w:rFonts w:ascii="Calibri" w:hAnsi="Calibri" w:cs="Calibri"/>
           <w:lang w:val="fr-CA"/>
         </w:rPr>
-        <w:t xml:space="preserve"> </w:t>
+        <w:t xml:space="preserve"> un message de fin et </w:t>
       </w:r>
       <w:r>
         <w:rPr>
@@ -2020,7 +2001,7 @@
           <w:rFonts w:ascii="Calibri" w:hAnsi="Calibri" w:cs="Calibri"/>
           <w:lang w:val="fr-CA"/>
         </w:rPr>
-        <w:t xml:space="preserve">un message de fin et </w:t>
+        <w:t>de début ainsi qu’</w:t>
       </w:r>
       <w:r>
         <w:rPr>
@@ -2028,7 +2009,7 @@
           <w:rFonts w:ascii="Calibri" w:hAnsi="Calibri" w:cs="Calibri"/>
           <w:lang w:val="fr-CA"/>
         </w:rPr>
-        <w:t>de début ainsi qu’</w:t>
+        <w:t>une mise en situation</w:t>
       </w:r>
       <w:r>
         <w:rPr>
@@ -2036,14 +2017,6 @@
           <w:rFonts w:ascii="Calibri" w:hAnsi="Calibri" w:cs="Calibri"/>
           <w:lang w:val="fr-CA"/>
         </w:rPr>
-        <w:t>une mise en situation</w:t>
-      </w:r>
-      <w:r>
-        <w:rPr>
-          <w:rStyle w:val="normaltextrun"/>
-          <w:rFonts w:ascii="Calibri" w:hAnsi="Calibri" w:cs="Calibri"/>
-          <w:lang w:val="fr-CA"/>
-        </w:rPr>
         <w:t>.</w:t>
       </w:r>
     </w:p>
@@ -2051,11 +2024,9 @@
       <w:pPr>
         <w:pStyle w:val="paragraph"/>
         <w:tabs>
-          <w:tab w:val="clear" w:leader="none" w:pos="720"/>
-          <w:tab w:val="num" w:leader="none" w:pos="567"/>
-        </w:tabs>
-        <w:spacing w:before="0" w:beforeAutospacing="off" w:after="0" w:afterAutospacing="off"/>
-        <w:ind w:left="0" w:firstLine="0"/>
+          <w:tab w:val="num" w:pos="567"/>
+        </w:tabs>
+        <w:spacing w:before="0" w:beforeAutospacing="0" w:after="0" w:afterAutospacing="0"/>
         <w:jc w:val="both"/>
         <w:rPr>
           <w:rStyle w:val="normaltextrun"/>
@@ -2260,13 +2231,13 @@
     <w:p>
       <w:pPr>
         <w:rPr>
-          <w:rFonts w:ascii="Calibri" w:hAnsi="Calibri" w:eastAsia="Calibri" w:cs="Calibri"/>
+          <w:rFonts w:ascii="Calibri" w:eastAsia="Calibri" w:hAnsi="Calibri" w:cs="Calibri"/>
           <w:color w:val="000000" w:themeColor="text1"/>
         </w:rPr>
       </w:pPr>
       <w:r>
         <w:rPr>
-          <w:rFonts w:ascii="Calibri" w:hAnsi="Calibri" w:eastAsia="Calibri" w:cs="Calibri"/>
+          <w:rFonts w:ascii="Calibri" w:eastAsia="Calibri" w:hAnsi="Calibri" w:cs="Calibri"/>
           <w:color w:val="000000" w:themeColor="text1"/>
         </w:rPr>
         <w:br w:type="page"/>
@@ -2280,52 +2251,52 @@
         </w:rPr>
       </w:pPr>
     </w:p>
-    <w:p w14:noSpellErr="1">
+    <w:p>
       <w:pPr>
         <w:pStyle w:val="Heading2"/>
         <w:rPr>
-          <w:b w:val="1"/>
-          <w:bCs w:val="1"/>
-        </w:rPr>
-      </w:pPr>
-      <w:bookmarkStart w:name="_Toc1017566450" w:id="497041745"/>
+          <w:b/>
+          <w:bCs/>
+        </w:rPr>
+      </w:pPr>
+      <w:bookmarkStart w:id="2" w:name="_Toc1017566450"/>
       <w:r>
         <w:rPr>
           <w:rFonts w:eastAsia="Times New Roman"/>
-          <w:b w:val="1"/>
-          <w:bCs w:val="1"/>
+          <w:b/>
+          <w:bCs/>
           <w:shd w:val="clear" w:color="auto" w:fill="F2F2F2"/>
         </w:rPr>
         <w:t xml:space="preserve">Schéma </w:t>
       </w:r>
       <w:r>
         <w:rPr>
-          <w:b w:val="1"/>
-          <w:bCs w:val="1"/>
+          <w:b/>
+          <w:bCs/>
           <w:shd w:val="clear" w:color="auto" w:fill="F2F2F2"/>
         </w:rPr>
         <w:t>électriqu</w:t>
       </w:r>
       <w:r>
         <w:rPr>
-          <w:b w:val="1"/>
-          <w:bCs w:val="1"/>
+          <w:b/>
+          <w:bCs/>
           <w:shd w:val="clear" w:color="auto" w:fill="F2F2F2"/>
         </w:rPr>
         <w:t xml:space="preserve">e </w:t>
       </w:r>
       <w:r>
         <w:rPr>
-          <w:b w:val="1"/>
-          <w:bCs w:val="1"/>
+          <w:b/>
+          <w:bCs/>
         </w:rPr>
         <w:t>du prototype de jeu d’évasion</w:t>
       </w:r>
-      <w:bookmarkEnd w:id="497041745"/>
-      <w:r>
-        <w:rPr>
-          <w:b w:val="1"/>
-          <w:bCs w:val="1"/>
+      <w:bookmarkEnd w:id="2"/>
+      <w:r>
+        <w:rPr>
+          <w:b/>
+          <w:bCs/>
           <w:shd w:val="clear" w:color="auto" w:fill="F2F2F2"/>
         </w:rPr>
         <w:t xml:space="preserve"> </w:t>
@@ -2333,8 +2304,8 @@
       <w:r>
         <w:rPr>
           <w:rFonts w:eastAsia="Times New Roman"/>
-          <w:b w:val="1"/>
-          <w:bCs w:val="1"/>
+          <w:b/>
+          <w:bCs/>
           <w:shd w:val="clear" w:color="auto" w:fill="F2F2F2"/>
         </w:rPr>
         <w:t xml:space="preserve"> </w:t>
@@ -2342,29 +2313,32 @@
     </w:p>
     <w:p/>
     <w:p/>
-    <w:p w14:noSpellErr="1">
-      <w:pPr>
-        <w:keepNext w:val="1"/>
-      </w:pPr>
-      <w:r>
+    <w:p>
+      <w:pPr>
+        <w:keepNext/>
+      </w:pPr>
+      <w:r>
+        <w:rPr>
+          <w:noProof/>
+        </w:rPr>
         <w:drawing>
-          <wp:inline wp14:editId="78B49901" wp14:anchorId="579882DD">
+          <wp:inline distT="0" distB="0" distL="0" distR="0" wp14:anchorId="579882DD" wp14:editId="78B49901">
             <wp:extent cx="6563554" cy="4228444"/>
             <wp:effectExtent l="0" t="0" r="0" b="0"/>
-            <wp:docPr id="1617244194" name="Picture 1" title=""/>
+            <wp:docPr id="1617244194" name="Picture 1"/>
             <wp:cNvGraphicFramePr>
-              <a:graphicFrameLocks noChangeAspect="1"/>
+              <a:graphicFrameLocks xmlns:a="http://schemas.openxmlformats.org/drawingml/2006/main" noChangeAspect="1"/>
             </wp:cNvGraphicFramePr>
-            <a:graphic>
+            <a:graphic xmlns:a="http://schemas.openxmlformats.org/drawingml/2006/main">
               <a:graphicData uri="http://schemas.openxmlformats.org/drawingml/2006/picture">
-                <pic:pic>
+                <pic:pic xmlns:pic="http://schemas.openxmlformats.org/drawingml/2006/picture">
                   <pic:nvPicPr>
                     <pic:cNvPr id="0" name="Picture 1"/>
                     <pic:cNvPicPr/>
                   </pic:nvPicPr>
                   <pic:blipFill>
-                    <a:blip r:embed="Rd137ddb588ce4d07">
-                      <a:extLst xmlns:a="http://schemas.openxmlformats.org/drawingml/2006/main">
+                    <a:blip r:embed="rId16">
+                      <a:extLst>
                         <a:ext uri="{28A0092B-C50C-407E-A947-70E740481C1C}">
                           <a14:useLocalDpi xmlns:a14="http://schemas.microsoft.com/office/drawing/2010/main" val="0"/>
                         </a:ext>
@@ -2375,7 +2349,7 @@
                     </a:stretch>
                   </pic:blipFill>
                   <pic:spPr>
-                    <a:xfrm rot="0" flipH="0" flipV="0">
+                    <a:xfrm>
                       <a:off x="0" y="0"/>
                       <a:ext cx="6563554" cy="4228444"/>
                     </a:xfrm>
@@ -2395,12 +2369,11 @@
         <w:pStyle w:val="Caption"/>
         <w:jc w:val="center"/>
         <w:rPr>
-          <w:rFonts w:ascii="Calibri" w:hAnsi="Calibri" w:eastAsia="Calibri" w:cs="Calibri"/>
+          <w:rFonts w:ascii="Calibri" w:eastAsia="Calibri" w:hAnsi="Calibri" w:cs="Calibri"/>
           <w:color w:val="000000" w:themeColor="text1"/>
         </w:rPr>
       </w:pPr>
       <w:r>
-        <w:rPr/>
         <w:t xml:space="preserve">Figure </w:t>
       </w:r>
       <w:r>
@@ -2413,37 +2386,31 @@
         <w:fldChar w:fldCharType="separate"/>
       </w:r>
       <w:r>
-        <w:rPr/>
         <w:t>2</w:t>
       </w:r>
       <w:r>
         <w:fldChar w:fldCharType="end"/>
       </w:r>
       <w:r>
-        <w:rPr/>
         <w:t xml:space="preserve"> </w:t>
       </w:r>
       <w:r>
-        <w:rPr/>
         <w:t xml:space="preserve">: </w:t>
       </w:r>
       <w:r>
-        <w:rPr/>
         <w:t>Schéma</w:t>
       </w:r>
       <w:r>
-        <w:rPr/>
         <w:t xml:space="preserve"> électrique </w:t>
       </w:r>
       <w:r>
-        <w:rPr/>
         <w:t>du prototype de jeu d’évasion</w:t>
       </w:r>
     </w:p>
     <w:p>
       <w:pPr>
         <w:rPr>
-          <w:rFonts w:ascii="Calibri" w:hAnsi="Calibri" w:eastAsia="Calibri" w:cs="Calibri"/>
+          <w:rFonts w:ascii="Calibri" w:eastAsia="Calibri" w:hAnsi="Calibri" w:cs="Calibri"/>
           <w:color w:val="000000" w:themeColor="text1"/>
         </w:rPr>
       </w:pPr>
@@ -2451,13 +2418,13 @@
     <w:p>
       <w:pPr>
         <w:rPr>
-          <w:rFonts w:ascii="Calibri" w:hAnsi="Calibri" w:eastAsia="Calibri" w:cs="Calibri"/>
+          <w:rFonts w:ascii="Calibri" w:eastAsia="Calibri" w:hAnsi="Calibri" w:cs="Calibri"/>
           <w:color w:val="000000" w:themeColor="text1"/>
         </w:rPr>
       </w:pPr>
       <w:r>
         <w:rPr>
-          <w:rFonts w:ascii="Calibri" w:hAnsi="Calibri" w:eastAsia="Calibri" w:cs="Calibri"/>
+          <w:rFonts w:ascii="Calibri" w:eastAsia="Calibri" w:hAnsi="Calibri" w:cs="Calibri"/>
           <w:color w:val="000000" w:themeColor="text1"/>
         </w:rPr>
         <w:br w:type="page"/>
@@ -2467,25 +2434,26 @@
       <w:pPr>
         <w:pStyle w:val="Heading2"/>
         <w:rPr>
-          <w:b w:val="1"/>
-          <w:bCs w:val="1"/>
-        </w:rPr>
-      </w:pPr>
-      <w:bookmarkStart w:name="_Toc1542205439" w:id="203029961"/>
-      <w:r>
-        <w:rPr>
-          <w:b w:val="1"/>
-          <w:bCs w:val="1"/>
+          <w:b/>
+          <w:bCs/>
+        </w:rPr>
+      </w:pPr>
+      <w:bookmarkStart w:id="3" w:name="_Toc1542205439"/>
+      <w:r>
+        <w:rPr>
+          <w:b/>
+          <w:bCs/>
           <w:shd w:val="clear" w:color="auto" w:fill="F2F2F2"/>
         </w:rPr>
+        <w:lastRenderedPageBreak/>
         <w:t>Interface usagée</w:t>
       </w:r>
-      <w:bookmarkEnd w:id="203029961"/>
+      <w:bookmarkEnd w:id="3"/>
       <w:r>
         <w:rPr>
           <w:rStyle w:val="eop"/>
-          <w:b w:val="1"/>
-          <w:bCs w:val="1"/>
+          <w:b/>
+          <w:bCs/>
           <w:sz w:val="36"/>
           <w:szCs w:val="36"/>
         </w:rPr>
@@ -2497,13 +2465,13 @@
       <w:pPr>
         <w:keepNext/>
         <w:rPr>
-          <w:rFonts w:ascii="Calibri" w:hAnsi="Calibri" w:eastAsia="Calibri" w:cs="Calibri"/>
+          <w:rFonts w:ascii="Calibri" w:eastAsia="Calibri" w:hAnsi="Calibri" w:cs="Calibri"/>
           <w:color w:val="000000" w:themeColor="text1"/>
         </w:rPr>
       </w:pPr>
       <w:r>
         <w:rPr>
-          <w:rFonts w:ascii="Calibri" w:hAnsi="Calibri" w:eastAsia="Calibri" w:cs="Calibri"/>
+          <w:rFonts w:ascii="Calibri" w:eastAsia="Calibri" w:hAnsi="Calibri" w:cs="Calibri"/>
           <w:noProof/>
           <w:color w:val="000000" w:themeColor="text1"/>
         </w:rPr>
@@ -2562,7 +2530,7 @@
         <w:pStyle w:val="Caption"/>
         <w:jc w:val="center"/>
         <w:rPr>
-          <w:rFonts w:ascii="Calibri" w:hAnsi="Calibri" w:eastAsia="Calibri" w:cs="Calibri"/>
+          <w:rFonts w:ascii="Calibri" w:eastAsia="Calibri" w:hAnsi="Calibri" w:cs="Calibri"/>
           <w:color w:val="000000" w:themeColor="text1"/>
         </w:rPr>
       </w:pPr>
@@ -2585,26 +2553,23 @@
     <w:p>
       <w:pPr>
         <w:rPr>
-          <w:rFonts w:ascii="Calibri" w:hAnsi="Calibri" w:eastAsia="Calibri" w:cs="Calibri"/>
+          <w:rFonts w:ascii="Calibri" w:eastAsia="Calibri" w:hAnsi="Calibri" w:cs="Calibri"/>
           <w:color w:val="000000" w:themeColor="text1"/>
         </w:rPr>
       </w:pPr>
       <w:r>
-        <w:rPr/>
         <w:t>L’interface usagée que l’on va utiliser pour le déverminage et les tests va ressembler à celle-ci. Chaque fenêtre comportera les informations d’une énigme. Par exemple dans la figure 3, il est montré 2 énigmes. La première est une qui possède 2 interrupteurs et 3 potentiomètres ce qui est démontré par une image possédant 2 états et des barres se remplissant selon les valeurs actuelles des potentiomètres. Dans ce cas, ce qui serait montré à l’</w:t>
       </w:r>
       <w:r>
-        <w:rPr/>
         <w:t>usager</w:t>
       </w:r>
       <w:r>
-        <w:rPr/>
         <w:t xml:space="preserve"> serait une onde sinusoïdale où les interrupteurs effectueraient un grand décalage et déphasage fixe, tandis que les potentiomètres permettraient d’effectuer des changements plus minces sur l’amplitude, le décalage et le déphasage. </w:t>
       </w:r>
       <w:r>
         <w:rPr>
-          <w:rFonts w:ascii="Calibri" w:hAnsi="Calibri" w:eastAsia="Calibri" w:cs="Calibri"/>
-          <w:color w:val="000000" w:themeColor="text1" w:themeTint="FF" w:themeShade="FF"/>
+          <w:rFonts w:ascii="Calibri" w:eastAsia="Calibri" w:hAnsi="Calibri" w:cs="Calibri"/>
+          <w:color w:val="000000" w:themeColor="text1"/>
         </w:rPr>
         <w:br w:type="page"/>
       </w:r>
@@ -2615,29 +2580,29 @@
         <w:ind w:left="720"/>
       </w:pPr>
     </w:p>
-    <w:p w14:noSpellErr="1">
+    <w:p>
       <w:pPr>
         <w:pStyle w:val="Heading2"/>
         <w:rPr>
-          <w:b w:val="1"/>
-          <w:bCs w:val="1"/>
-        </w:rPr>
-      </w:pPr>
-      <w:bookmarkStart w:name="_Toc806804515" w:id="2143919113"/>
-      <w:r>
-        <w:rPr>
-          <w:b w:val="1"/>
-          <w:bCs w:val="1"/>
+          <w:b/>
+          <w:bCs/>
+        </w:rPr>
+      </w:pPr>
+      <w:bookmarkStart w:id="4" w:name="_Toc806804515"/>
+      <w:r>
+        <w:rPr>
+          <w:b/>
+          <w:bCs/>
           <w:shd w:val="clear" w:color="auto" w:fill="F2F2F2"/>
         </w:rPr>
         <w:t>Échéancier</w:t>
       </w:r>
-      <w:bookmarkEnd w:id="2143919113"/>
+      <w:bookmarkEnd w:id="4"/>
       <w:r>
         <w:rPr>
           <w:rStyle w:val="eop"/>
-          <w:b w:val="1"/>
-          <w:bCs w:val="1"/>
+          <w:b/>
+          <w:bCs/>
           <w:sz w:val="36"/>
           <w:szCs w:val="36"/>
         </w:rPr>
@@ -2694,25 +2659,21 @@
         </w:drawing>
       </w:r>
     </w:p>
-    <w:p w14:noSpellErr="1">
+    <w:p>
       <w:pPr>
         <w:pStyle w:val="Caption"/>
         <w:jc w:val="center"/>
       </w:pPr>
       <w:r>
-        <w:rPr/>
         <w:t xml:space="preserve">Figure </w:t>
       </w:r>
       <w:r>
-        <w:rPr/>
         <w:t>5</w:t>
       </w:r>
       <w:r>
-        <w:rPr/>
         <w:t xml:space="preserve"> : </w:t>
       </w:r>
       <w:r>
-        <w:rPr/>
         <w:t>Échéancier</w:t>
       </w:r>
     </w:p>
@@ -2721,37 +2682,33 @@
         <w:br w:type="page"/>
       </w:r>
     </w:p>
-    <w:p>
-      <w:pPr>
-        <w:pStyle w:val="Normal"/>
-      </w:pPr>
-    </w:p>
+    <w:p/>
     <w:p>
       <w:pPr>
         <w:pStyle w:val="Heading1"/>
         <w:ind w:left="720"/>
       </w:pPr>
     </w:p>
-    <w:p w14:noSpellErr="1">
+    <w:p>
       <w:pPr>
         <w:pStyle w:val="Heading2"/>
         <w:rPr>
           <w:rFonts w:eastAsia="Times New Roman"/>
-          <w:b w:val="1"/>
-          <w:bCs w:val="1"/>
-        </w:rPr>
-      </w:pPr>
-      <w:bookmarkStart w:name="_Toc1046265710" w:id="894529497"/>
+          <w:b/>
+          <w:bCs/>
+        </w:rPr>
+      </w:pPr>
+      <w:bookmarkStart w:id="5" w:name="_Toc1046265710"/>
       <w:r>
         <w:rPr>
           <w:rFonts w:eastAsia="Times New Roman"/>
-          <w:b w:val="1"/>
-          <w:bCs w:val="1"/>
+          <w:b/>
+          <w:bCs/>
           <w:shd w:val="clear" w:color="auto" w:fill="F2F2F2"/>
         </w:rPr>
         <w:t>Évaluation des coûts</w:t>
       </w:r>
-      <w:bookmarkEnd w:id="894529497"/>
+      <w:bookmarkEnd w:id="5"/>
     </w:p>
     <w:p>
       <w:pPr>
@@ -2765,7 +2722,7 @@
         <w:ind w:left="-567" w:right="-421"/>
         <w:jc w:val="center"/>
         <w:rPr>
-          <w:rFonts w:ascii="Calibri" w:hAnsi="Calibri" w:eastAsia="Calibri" w:cs="Calibri"/>
+          <w:rFonts w:ascii="Calibri" w:eastAsia="Calibri" w:hAnsi="Calibri" w:cs="Calibri"/>
           <w:color w:val="000000" w:themeColor="text1"/>
         </w:rPr>
       </w:pPr>
@@ -2774,7 +2731,7 @@
           <w:noProof/>
         </w:rPr>
         <w:drawing>
-          <wp:inline distT="0" distB="0" distL="0" distR="0" wp14:anchorId="553CE488" wp14:editId="226775FC">
+          <wp:inline distT="0" distB="0" distL="0" distR="0" wp14:anchorId="553CE488" wp14:editId="1B026D1D">
             <wp:extent cx="6487983" cy="1866900"/>
             <wp:effectExtent l="0" t="0" r="8255" b="0"/>
             <wp:docPr id="162902918" name="Picture 1" descr="A screenshot of a computer&#10;&#10;Description automatically generated"/>
@@ -2831,7 +2788,7 @@
     <w:sectPr>
       <w:headerReference w:type="first" r:id="rId21"/>
       <w:footerReference w:type="first" r:id="rId22"/>
-      <w:pgSz w:w="12240" w:h="15840" w:orient="portrait"/>
+      <w:pgSz w:w="12240" w:h="15840"/>
       <w:pgMar w:top="1440" w:right="1440" w:bottom="1440" w:left="1440" w:header="720" w:footer="720" w:gutter="0"/>
       <w:cols w:space="720"/>
       <w:titlePg/>
@@ -2872,7 +2829,7 @@
     <w:pPr>
       <w:pStyle w:val="Footer"/>
       <w:pBdr>
-        <w:top w:val="single" w:color="auto" w:sz="4" w:space="1"/>
+        <w:top w:val="single" w:sz="4" w:space="1" w:color="auto"/>
       </w:pBdr>
     </w:pPr>
     <w:r>
@@ -2941,7 +2898,7 @@
     <w:pPr>
       <w:pStyle w:val="Header"/>
       <w:pBdr>
-        <w:bottom w:val="single" w:color="auto" w:sz="4" w:space="1"/>
+        <w:bottom w:val="single" w:sz="4" w:space="1" w:color="auto"/>
       </w:pBdr>
       <w:tabs>
         <w:tab w:val="left" w:pos="5220"/>
@@ -2958,8 +2915,6 @@
     </w:r>
     <w:r>
       <w:tab/>
-    </w:r>
-    <w:r>
       <w:t>devis technique</w:t>
     </w:r>
   </w:p>
@@ -2996,7 +2951,7 @@
         <w:ind w:left="928" w:hanging="360"/>
       </w:pPr>
       <w:rPr>
-        <w:rFonts w:hint="default" w:ascii="Symbol" w:hAnsi="Symbol"/>
+        <w:rFonts w:ascii="Symbol" w:hAnsi="Symbol" w:hint="default"/>
       </w:rPr>
     </w:lvl>
     <w:lvl w:ilvl="1" w:tplc="B880ACE4">
@@ -3008,7 +2963,7 @@
         <w:ind w:left="1648" w:hanging="360"/>
       </w:pPr>
       <w:rPr>
-        <w:rFonts w:hint="default" w:ascii="Courier New" w:hAnsi="Courier New"/>
+        <w:rFonts w:ascii="Courier New" w:hAnsi="Courier New" w:hint="default"/>
       </w:rPr>
     </w:lvl>
     <w:lvl w:ilvl="2" w:tplc="45F40932">
@@ -3020,7 +2975,7 @@
         <w:ind w:left="2368" w:hanging="360"/>
       </w:pPr>
       <w:rPr>
-        <w:rFonts w:hint="default" w:ascii="Wingdings" w:hAnsi="Wingdings"/>
+        <w:rFonts w:ascii="Wingdings" w:hAnsi="Wingdings" w:hint="default"/>
       </w:rPr>
     </w:lvl>
     <w:lvl w:ilvl="3" w:tplc="0840E368">
@@ -3032,7 +2987,7 @@
         <w:ind w:left="3088" w:hanging="360"/>
       </w:pPr>
       <w:rPr>
-        <w:rFonts w:hint="default" w:ascii="Symbol" w:hAnsi="Symbol"/>
+        <w:rFonts w:ascii="Symbol" w:hAnsi="Symbol" w:hint="default"/>
       </w:rPr>
     </w:lvl>
     <w:lvl w:ilvl="4" w:tplc="98A0E066">
@@ -3044,7 +2999,7 @@
         <w:ind w:left="3808" w:hanging="360"/>
       </w:pPr>
       <w:rPr>
-        <w:rFonts w:hint="default" w:ascii="Courier New" w:hAnsi="Courier New"/>
+        <w:rFonts w:ascii="Courier New" w:hAnsi="Courier New" w:hint="default"/>
       </w:rPr>
     </w:lvl>
     <w:lvl w:ilvl="5" w:tplc="6DEEE446">
@@ -3056,7 +3011,7 @@
         <w:ind w:left="4528" w:hanging="360"/>
       </w:pPr>
       <w:rPr>
-        <w:rFonts w:hint="default" w:ascii="Wingdings" w:hAnsi="Wingdings"/>
+        <w:rFonts w:ascii="Wingdings" w:hAnsi="Wingdings" w:hint="default"/>
       </w:rPr>
     </w:lvl>
     <w:lvl w:ilvl="6" w:tplc="FC5ABAAC">
@@ -3068,7 +3023,7 @@
         <w:ind w:left="5248" w:hanging="360"/>
       </w:pPr>
       <w:rPr>
-        <w:rFonts w:hint="default" w:ascii="Symbol" w:hAnsi="Symbol"/>
+        <w:rFonts w:ascii="Symbol" w:hAnsi="Symbol" w:hint="default"/>
       </w:rPr>
     </w:lvl>
     <w:lvl w:ilvl="7" w:tplc="0CB036AC">
@@ -3080,7 +3035,7 @@
         <w:ind w:left="5968" w:hanging="360"/>
       </w:pPr>
       <w:rPr>
-        <w:rFonts w:hint="default" w:ascii="Courier New" w:hAnsi="Courier New"/>
+        <w:rFonts w:ascii="Courier New" w:hAnsi="Courier New" w:hint="default"/>
       </w:rPr>
     </w:lvl>
     <w:lvl w:ilvl="8" w:tplc="D64EF31C">
@@ -3092,7 +3047,7 @@
         <w:ind w:left="6688" w:hanging="360"/>
       </w:pPr>
       <w:rPr>
-        <w:rFonts w:hint="default" w:ascii="Wingdings" w:hAnsi="Wingdings"/>
+        <w:rFonts w:ascii="Wingdings" w:hAnsi="Wingdings" w:hint="default"/>
       </w:rPr>
     </w:lvl>
   </w:abstractNum>
@@ -3222,7 +3177,7 @@
         <w:ind w:left="720" w:hanging="360"/>
       </w:pPr>
       <w:rPr>
-        <w:rFonts w:hint="default" w:ascii="Symbol" w:hAnsi="Symbol"/>
+        <w:rFonts w:ascii="Symbol" w:hAnsi="Symbol" w:hint="default"/>
       </w:rPr>
     </w:lvl>
     <w:lvl w:ilvl="1" w:tplc="0C0C0003" w:tentative="1">
@@ -3234,7 +3189,7 @@
         <w:ind w:left="1440" w:hanging="360"/>
       </w:pPr>
       <w:rPr>
-        <w:rFonts w:hint="default" w:ascii="Courier New" w:hAnsi="Courier New" w:cs="Courier New"/>
+        <w:rFonts w:ascii="Courier New" w:hAnsi="Courier New" w:cs="Courier New" w:hint="default"/>
       </w:rPr>
     </w:lvl>
     <w:lvl w:ilvl="2" w:tplc="0C0C0005" w:tentative="1">
@@ -3246,7 +3201,7 @@
         <w:ind w:left="2160" w:hanging="360"/>
       </w:pPr>
       <w:rPr>
-        <w:rFonts w:hint="default" w:ascii="Wingdings" w:hAnsi="Wingdings"/>
+        <w:rFonts w:ascii="Wingdings" w:hAnsi="Wingdings" w:hint="default"/>
       </w:rPr>
     </w:lvl>
     <w:lvl w:ilvl="3" w:tplc="0C0C0001" w:tentative="1">
@@ -3258,7 +3213,7 @@
         <w:ind w:left="2880" w:hanging="360"/>
       </w:pPr>
       <w:rPr>
-        <w:rFonts w:hint="default" w:ascii="Symbol" w:hAnsi="Symbol"/>
+        <w:rFonts w:ascii="Symbol" w:hAnsi="Symbol" w:hint="default"/>
       </w:rPr>
     </w:lvl>
     <w:lvl w:ilvl="4" w:tplc="0C0C0003" w:tentative="1">
@@ -3270,7 +3225,7 @@
         <w:ind w:left="3600" w:hanging="360"/>
       </w:pPr>
       <w:rPr>
-        <w:rFonts w:hint="default" w:ascii="Courier New" w:hAnsi="Courier New" w:cs="Courier New"/>
+        <w:rFonts w:ascii="Courier New" w:hAnsi="Courier New" w:cs="Courier New" w:hint="default"/>
       </w:rPr>
     </w:lvl>
     <w:lvl w:ilvl="5" w:tplc="0C0C0005" w:tentative="1">
@@ -3282,7 +3237,7 @@
         <w:ind w:left="4320" w:hanging="360"/>
       </w:pPr>
       <w:rPr>
-        <w:rFonts w:hint="default" w:ascii="Wingdings" w:hAnsi="Wingdings"/>
+        <w:rFonts w:ascii="Wingdings" w:hAnsi="Wingdings" w:hint="default"/>
       </w:rPr>
     </w:lvl>
     <w:lvl w:ilvl="6" w:tplc="0C0C0001" w:tentative="1">
@@ -3294,7 +3249,7 @@
         <w:ind w:left="5040" w:hanging="360"/>
       </w:pPr>
       <w:rPr>
-        <w:rFonts w:hint="default" w:ascii="Symbol" w:hAnsi="Symbol"/>
+        <w:rFonts w:ascii="Symbol" w:hAnsi="Symbol" w:hint="default"/>
       </w:rPr>
     </w:lvl>
     <w:lvl w:ilvl="7" w:tplc="0C0C0003" w:tentative="1">
@@ -3306,7 +3261,7 @@
         <w:ind w:left="5760" w:hanging="360"/>
       </w:pPr>
       <w:rPr>
-        <w:rFonts w:hint="default" w:ascii="Courier New" w:hAnsi="Courier New" w:cs="Courier New"/>
+        <w:rFonts w:ascii="Courier New" w:hAnsi="Courier New" w:cs="Courier New" w:hint="default"/>
       </w:rPr>
     </w:lvl>
     <w:lvl w:ilvl="8" w:tplc="0C0C0005" w:tentative="1">
@@ -3318,7 +3273,7 @@
         <w:ind w:left="6480" w:hanging="360"/>
       </w:pPr>
       <w:rPr>
-        <w:rFonts w:hint="default" w:ascii="Wingdings" w:hAnsi="Wingdings"/>
+        <w:rFonts w:ascii="Wingdings" w:hAnsi="Wingdings" w:hint="default"/>
       </w:rPr>
     </w:lvl>
   </w:abstractNum>
@@ -3561,7 +3516,7 @@
         <w:ind w:left="720" w:hanging="360"/>
       </w:pPr>
       <w:rPr>
-        <w:rFonts w:hint="default" w:ascii="Symbol" w:hAnsi="Symbol"/>
+        <w:rFonts w:ascii="Symbol" w:hAnsi="Symbol" w:hint="default"/>
       </w:rPr>
     </w:lvl>
     <w:lvl w:ilvl="1" w:tplc="C01C756A">
@@ -3573,7 +3528,7 @@
         <w:ind w:left="1440" w:hanging="360"/>
       </w:pPr>
       <w:rPr>
-        <w:rFonts w:hint="default" w:ascii="Courier New" w:hAnsi="Courier New"/>
+        <w:rFonts w:ascii="Courier New" w:hAnsi="Courier New" w:hint="default"/>
       </w:rPr>
     </w:lvl>
     <w:lvl w:ilvl="2" w:tplc="DFFA0A3A">
@@ -3585,7 +3540,7 @@
         <w:ind w:left="2160" w:hanging="360"/>
       </w:pPr>
       <w:rPr>
-        <w:rFonts w:hint="default" w:ascii="Wingdings" w:hAnsi="Wingdings"/>
+        <w:rFonts w:ascii="Wingdings" w:hAnsi="Wingdings" w:hint="default"/>
       </w:rPr>
     </w:lvl>
     <w:lvl w:ilvl="3" w:tplc="9F8ADD4C">
@@ -3597,7 +3552,7 @@
         <w:ind w:left="2880" w:hanging="360"/>
       </w:pPr>
       <w:rPr>
-        <w:rFonts w:hint="default" w:ascii="Symbol" w:hAnsi="Symbol"/>
+        <w:rFonts w:ascii="Symbol" w:hAnsi="Symbol" w:hint="default"/>
       </w:rPr>
     </w:lvl>
     <w:lvl w:ilvl="4" w:tplc="4BF8C432">
@@ -3609,7 +3564,7 @@
         <w:ind w:left="3600" w:hanging="360"/>
       </w:pPr>
       <w:rPr>
-        <w:rFonts w:hint="default" w:ascii="Courier New" w:hAnsi="Courier New"/>
+        <w:rFonts w:ascii="Courier New" w:hAnsi="Courier New" w:hint="default"/>
       </w:rPr>
     </w:lvl>
     <w:lvl w:ilvl="5" w:tplc="6A5CD7A0">
@@ -3621,7 +3576,7 @@
         <w:ind w:left="4320" w:hanging="360"/>
       </w:pPr>
       <w:rPr>
-        <w:rFonts w:hint="default" w:ascii="Wingdings" w:hAnsi="Wingdings"/>
+        <w:rFonts w:ascii="Wingdings" w:hAnsi="Wingdings" w:hint="default"/>
       </w:rPr>
     </w:lvl>
     <w:lvl w:ilvl="6" w:tplc="D38ACC98">
@@ -3633,7 +3588,7 @@
         <w:ind w:left="5040" w:hanging="360"/>
       </w:pPr>
       <w:rPr>
-        <w:rFonts w:hint="default" w:ascii="Symbol" w:hAnsi="Symbol"/>
+        <w:rFonts w:ascii="Symbol" w:hAnsi="Symbol" w:hint="default"/>
       </w:rPr>
     </w:lvl>
     <w:lvl w:ilvl="7" w:tplc="6DD87CF0">
@@ -3645,7 +3600,7 @@
         <w:ind w:left="5760" w:hanging="360"/>
       </w:pPr>
       <w:rPr>
-        <w:rFonts w:hint="default" w:ascii="Courier New" w:hAnsi="Courier New"/>
+        <w:rFonts w:ascii="Courier New" w:hAnsi="Courier New" w:hint="default"/>
       </w:rPr>
     </w:lvl>
     <w:lvl w:ilvl="8" w:tplc="7F06AB44">
@@ -3657,7 +3612,7 @@
         <w:ind w:left="6480" w:hanging="360"/>
       </w:pPr>
       <w:rPr>
-        <w:rFonts w:hint="default" w:ascii="Wingdings" w:hAnsi="Wingdings"/>
+        <w:rFonts w:ascii="Wingdings" w:hAnsi="Wingdings" w:hint="default"/>
       </w:rPr>
     </w:lvl>
   </w:abstractNum>
@@ -3674,7 +3629,7 @@
         <w:ind w:left="720" w:hanging="360"/>
       </w:pPr>
       <w:rPr>
-        <w:rFonts w:hint="default" w:ascii="Symbol" w:hAnsi="Symbol"/>
+        <w:rFonts w:ascii="Symbol" w:hAnsi="Symbol" w:hint="default"/>
       </w:rPr>
     </w:lvl>
     <w:lvl w:ilvl="1" w:tplc="1E5AE76A">
@@ -3686,7 +3641,7 @@
         <w:ind w:left="1440" w:hanging="360"/>
       </w:pPr>
       <w:rPr>
-        <w:rFonts w:hint="default" w:ascii="Courier New" w:hAnsi="Courier New"/>
+        <w:rFonts w:ascii="Courier New" w:hAnsi="Courier New" w:hint="default"/>
       </w:rPr>
     </w:lvl>
     <w:lvl w:ilvl="2" w:tplc="5DD8986A">
@@ -3698,7 +3653,7 @@
         <w:ind w:left="2160" w:hanging="360"/>
       </w:pPr>
       <w:rPr>
-        <w:rFonts w:hint="default" w:ascii="Wingdings" w:hAnsi="Wingdings"/>
+        <w:rFonts w:ascii="Wingdings" w:hAnsi="Wingdings" w:hint="default"/>
       </w:rPr>
     </w:lvl>
     <w:lvl w:ilvl="3" w:tplc="A0A8D8B2">
@@ -3710,7 +3665,7 @@
         <w:ind w:left="2880" w:hanging="360"/>
       </w:pPr>
       <w:rPr>
-        <w:rFonts w:hint="default" w:ascii="Symbol" w:hAnsi="Symbol"/>
+        <w:rFonts w:ascii="Symbol" w:hAnsi="Symbol" w:hint="default"/>
       </w:rPr>
     </w:lvl>
     <w:lvl w:ilvl="4" w:tplc="BBCE7D14">
@@ -3722,7 +3677,7 @@
         <w:ind w:left="3600" w:hanging="360"/>
       </w:pPr>
       <w:rPr>
-        <w:rFonts w:hint="default" w:ascii="Courier New" w:hAnsi="Courier New"/>
+        <w:rFonts w:ascii="Courier New" w:hAnsi="Courier New" w:hint="default"/>
       </w:rPr>
     </w:lvl>
     <w:lvl w:ilvl="5" w:tplc="F87E93C2">
@@ -3734,7 +3689,7 @@
         <w:ind w:left="4320" w:hanging="360"/>
       </w:pPr>
       <w:rPr>
-        <w:rFonts w:hint="default" w:ascii="Wingdings" w:hAnsi="Wingdings"/>
+        <w:rFonts w:ascii="Wingdings" w:hAnsi="Wingdings" w:hint="default"/>
       </w:rPr>
     </w:lvl>
     <w:lvl w:ilvl="6" w:tplc="F54C2FE4">
@@ -3746,7 +3701,7 @@
         <w:ind w:left="5040" w:hanging="360"/>
       </w:pPr>
       <w:rPr>
-        <w:rFonts w:hint="default" w:ascii="Symbol" w:hAnsi="Symbol"/>
+        <w:rFonts w:ascii="Symbol" w:hAnsi="Symbol" w:hint="default"/>
       </w:rPr>
     </w:lvl>
     <w:lvl w:ilvl="7" w:tplc="AB86D1DA">
@@ -3758,7 +3713,7 @@
         <w:ind w:left="5760" w:hanging="360"/>
       </w:pPr>
       <w:rPr>
-        <w:rFonts w:hint="default" w:ascii="Courier New" w:hAnsi="Courier New"/>
+        <w:rFonts w:ascii="Courier New" w:hAnsi="Courier New" w:hint="default"/>
       </w:rPr>
     </w:lvl>
     <w:lvl w:ilvl="8" w:tplc="21D8AE52">
@@ -3770,7 +3725,7 @@
         <w:ind w:left="6480" w:hanging="360"/>
       </w:pPr>
       <w:rPr>
-        <w:rFonts w:hint="default" w:ascii="Wingdings" w:hAnsi="Wingdings"/>
+        <w:rFonts w:ascii="Wingdings" w:hAnsi="Wingdings" w:hint="default"/>
       </w:rPr>
     </w:lvl>
   </w:abstractNum>
@@ -3900,7 +3855,7 @@
         <w:ind w:left="720" w:hanging="360"/>
       </w:pPr>
       <w:rPr>
-        <w:rFonts w:hint="default" w:ascii="Symbol" w:hAnsi="Symbol"/>
+        <w:rFonts w:ascii="Symbol" w:hAnsi="Symbol" w:hint="default"/>
       </w:rPr>
     </w:lvl>
     <w:lvl w:ilvl="1" w:tplc="0C0C0003" w:tentative="1">
@@ -3912,7 +3867,7 @@
         <w:ind w:left="1440" w:hanging="360"/>
       </w:pPr>
       <w:rPr>
-        <w:rFonts w:hint="default" w:ascii="Courier New" w:hAnsi="Courier New" w:cs="Courier New"/>
+        <w:rFonts w:ascii="Courier New" w:hAnsi="Courier New" w:cs="Courier New" w:hint="default"/>
       </w:rPr>
     </w:lvl>
     <w:lvl w:ilvl="2" w:tplc="0C0C0005" w:tentative="1">
@@ -3924,7 +3879,7 @@
         <w:ind w:left="2160" w:hanging="360"/>
       </w:pPr>
       <w:rPr>
-        <w:rFonts w:hint="default" w:ascii="Wingdings" w:hAnsi="Wingdings"/>
+        <w:rFonts w:ascii="Wingdings" w:hAnsi="Wingdings" w:hint="default"/>
       </w:rPr>
     </w:lvl>
     <w:lvl w:ilvl="3" w:tplc="0C0C0001" w:tentative="1">
@@ -3936,7 +3891,7 @@
         <w:ind w:left="2880" w:hanging="360"/>
       </w:pPr>
       <w:rPr>
-        <w:rFonts w:hint="default" w:ascii="Symbol" w:hAnsi="Symbol"/>
+        <w:rFonts w:ascii="Symbol" w:hAnsi="Symbol" w:hint="default"/>
       </w:rPr>
     </w:lvl>
     <w:lvl w:ilvl="4" w:tplc="0C0C0003" w:tentative="1">
@@ -3948,7 +3903,7 @@
         <w:ind w:left="3600" w:hanging="360"/>
       </w:pPr>
       <w:rPr>
-        <w:rFonts w:hint="default" w:ascii="Courier New" w:hAnsi="Courier New" w:cs="Courier New"/>
+        <w:rFonts w:ascii="Courier New" w:hAnsi="Courier New" w:cs="Courier New" w:hint="default"/>
       </w:rPr>
     </w:lvl>
     <w:lvl w:ilvl="5" w:tplc="0C0C0005" w:tentative="1">
@@ -3960,7 +3915,7 @@
         <w:ind w:left="4320" w:hanging="360"/>
       </w:pPr>
       <w:rPr>
-        <w:rFonts w:hint="default" w:ascii="Wingdings" w:hAnsi="Wingdings"/>
+        <w:rFonts w:ascii="Wingdings" w:hAnsi="Wingdings" w:hint="default"/>
       </w:rPr>
     </w:lvl>
     <w:lvl w:ilvl="6" w:tplc="0C0C0001" w:tentative="1">
@@ -3972,7 +3927,7 @@
         <w:ind w:left="5040" w:hanging="360"/>
       </w:pPr>
       <w:rPr>
-        <w:rFonts w:hint="default" w:ascii="Symbol" w:hAnsi="Symbol"/>
+        <w:rFonts w:ascii="Symbol" w:hAnsi="Symbol" w:hint="default"/>
       </w:rPr>
     </w:lvl>
     <w:lvl w:ilvl="7" w:tplc="0C0C0003" w:tentative="1">
@@ -3984,7 +3939,7 @@
         <w:ind w:left="5760" w:hanging="360"/>
       </w:pPr>
       <w:rPr>
-        <w:rFonts w:hint="default" w:ascii="Courier New" w:hAnsi="Courier New" w:cs="Courier New"/>
+        <w:rFonts w:ascii="Courier New" w:hAnsi="Courier New" w:cs="Courier New" w:hint="default"/>
       </w:rPr>
     </w:lvl>
     <w:lvl w:ilvl="8" w:tplc="0C0C0005" w:tentative="1">
@@ -3996,7 +3951,7 @@
         <w:ind w:left="6480" w:hanging="360"/>
       </w:pPr>
       <w:rPr>
-        <w:rFonts w:hint="default" w:ascii="Wingdings" w:hAnsi="Wingdings"/>
+        <w:rFonts w:ascii="Wingdings" w:hAnsi="Wingdings" w:hint="default"/>
       </w:rPr>
     </w:lvl>
   </w:abstractNum>
@@ -4242,7 +4197,7 @@
         <w:ind w:left="720" w:hanging="360"/>
       </w:pPr>
       <w:rPr>
-        <w:rFonts w:hint="default" w:ascii="Symbol" w:hAnsi="Symbol"/>
+        <w:rFonts w:ascii="Symbol" w:hAnsi="Symbol" w:hint="default"/>
         <w:sz w:val="20"/>
       </w:rPr>
     </w:lvl>
@@ -4258,7 +4213,7 @@
         <w:ind w:left="1440" w:hanging="360"/>
       </w:pPr>
       <w:rPr>
-        <w:rFonts w:hint="default" w:ascii="Symbol" w:hAnsi="Symbol"/>
+        <w:rFonts w:ascii="Symbol" w:hAnsi="Symbol" w:hint="default"/>
         <w:sz w:val="20"/>
       </w:rPr>
     </w:lvl>
@@ -4274,7 +4229,7 @@
         <w:ind w:left="2160" w:hanging="360"/>
       </w:pPr>
       <w:rPr>
-        <w:rFonts w:hint="default" w:ascii="Symbol" w:hAnsi="Symbol"/>
+        <w:rFonts w:ascii="Symbol" w:hAnsi="Symbol" w:hint="default"/>
         <w:sz w:val="20"/>
       </w:rPr>
     </w:lvl>
@@ -4290,7 +4245,7 @@
         <w:ind w:left="2880" w:hanging="360"/>
       </w:pPr>
       <w:rPr>
-        <w:rFonts w:hint="default" w:ascii="Symbol" w:hAnsi="Symbol"/>
+        <w:rFonts w:ascii="Symbol" w:hAnsi="Symbol" w:hint="default"/>
         <w:sz w:val="20"/>
       </w:rPr>
     </w:lvl>
@@ -4306,7 +4261,7 @@
         <w:ind w:left="3600" w:hanging="360"/>
       </w:pPr>
       <w:rPr>
-        <w:rFonts w:hint="default" w:ascii="Symbol" w:hAnsi="Symbol"/>
+        <w:rFonts w:ascii="Symbol" w:hAnsi="Symbol" w:hint="default"/>
         <w:sz w:val="20"/>
       </w:rPr>
     </w:lvl>
@@ -4322,7 +4277,7 @@
         <w:ind w:left="4320" w:hanging="360"/>
       </w:pPr>
       <w:rPr>
-        <w:rFonts w:hint="default" w:ascii="Symbol" w:hAnsi="Symbol"/>
+        <w:rFonts w:ascii="Symbol" w:hAnsi="Symbol" w:hint="default"/>
         <w:sz w:val="20"/>
       </w:rPr>
     </w:lvl>
@@ -4338,7 +4293,7 @@
         <w:ind w:left="5040" w:hanging="360"/>
       </w:pPr>
       <w:rPr>
-        <w:rFonts w:hint="default" w:ascii="Symbol" w:hAnsi="Symbol"/>
+        <w:rFonts w:ascii="Symbol" w:hAnsi="Symbol" w:hint="default"/>
         <w:sz w:val="20"/>
       </w:rPr>
     </w:lvl>
@@ -4354,7 +4309,7 @@
         <w:ind w:left="5760" w:hanging="360"/>
       </w:pPr>
       <w:rPr>
-        <w:rFonts w:hint="default" w:ascii="Symbol" w:hAnsi="Symbol"/>
+        <w:rFonts w:ascii="Symbol" w:hAnsi="Symbol" w:hint="default"/>
         <w:sz w:val="20"/>
       </w:rPr>
     </w:lvl>
@@ -4370,7 +4325,7 @@
         <w:ind w:left="6480" w:hanging="360"/>
       </w:pPr>
       <w:rPr>
-        <w:rFonts w:hint="default" w:ascii="Symbol" w:hAnsi="Symbol"/>
+        <w:rFonts w:ascii="Symbol" w:hAnsi="Symbol" w:hint="default"/>
         <w:sz w:val="20"/>
       </w:rPr>
     </w:lvl>
@@ -4872,7 +4827,7 @@
         <w:ind w:left="1440" w:hanging="360"/>
       </w:pPr>
       <w:rPr>
-        <w:rFonts w:hint="default" w:ascii="Symbol" w:hAnsi="Symbol"/>
+        <w:rFonts w:ascii="Symbol" w:hAnsi="Symbol" w:hint="default"/>
       </w:rPr>
     </w:lvl>
     <w:lvl w:ilvl="1" w:tplc="10090003" w:tentative="1">
@@ -4884,7 +4839,7 @@
         <w:ind w:left="2160" w:hanging="360"/>
       </w:pPr>
       <w:rPr>
-        <w:rFonts w:hint="default" w:ascii="Courier New" w:hAnsi="Courier New" w:cs="Courier New"/>
+        <w:rFonts w:ascii="Courier New" w:hAnsi="Courier New" w:cs="Courier New" w:hint="default"/>
       </w:rPr>
     </w:lvl>
     <w:lvl w:ilvl="2" w:tplc="10090005" w:tentative="1">
@@ -4896,7 +4851,7 @@
         <w:ind w:left="2880" w:hanging="360"/>
       </w:pPr>
       <w:rPr>
-        <w:rFonts w:hint="default" w:ascii="Wingdings" w:hAnsi="Wingdings"/>
+        <w:rFonts w:ascii="Wingdings" w:hAnsi="Wingdings" w:hint="default"/>
       </w:rPr>
     </w:lvl>
     <w:lvl w:ilvl="3" w:tplc="10090001" w:tentative="1">
@@ -4908,7 +4863,7 @@
         <w:ind w:left="3600" w:hanging="360"/>
       </w:pPr>
       <w:rPr>
-        <w:rFonts w:hint="default" w:ascii="Symbol" w:hAnsi="Symbol"/>
+        <w:rFonts w:ascii="Symbol" w:hAnsi="Symbol" w:hint="default"/>
       </w:rPr>
     </w:lvl>
     <w:lvl w:ilvl="4" w:tplc="10090003" w:tentative="1">
@@ -4920,7 +4875,7 @@
         <w:ind w:left="4320" w:hanging="360"/>
       </w:pPr>
       <w:rPr>
-        <w:rFonts w:hint="default" w:ascii="Courier New" w:hAnsi="Courier New" w:cs="Courier New"/>
+        <w:rFonts w:ascii="Courier New" w:hAnsi="Courier New" w:cs="Courier New" w:hint="default"/>
       </w:rPr>
     </w:lvl>
     <w:lvl w:ilvl="5" w:tplc="10090005" w:tentative="1">
@@ -4932,7 +4887,7 @@
         <w:ind w:left="5040" w:hanging="360"/>
       </w:pPr>
       <w:rPr>
-        <w:rFonts w:hint="default" w:ascii="Wingdings" w:hAnsi="Wingdings"/>
+        <w:rFonts w:ascii="Wingdings" w:hAnsi="Wingdings" w:hint="default"/>
       </w:rPr>
     </w:lvl>
     <w:lvl w:ilvl="6" w:tplc="10090001" w:tentative="1">
@@ -4944,7 +4899,7 @@
         <w:ind w:left="5760" w:hanging="360"/>
       </w:pPr>
       <w:rPr>
-        <w:rFonts w:hint="default" w:ascii="Symbol" w:hAnsi="Symbol"/>
+        <w:rFonts w:ascii="Symbol" w:hAnsi="Symbol" w:hint="default"/>
       </w:rPr>
     </w:lvl>
     <w:lvl w:ilvl="7" w:tplc="10090003" w:tentative="1">
@@ -4956,7 +4911,7 @@
         <w:ind w:left="6480" w:hanging="360"/>
       </w:pPr>
       <w:rPr>
-        <w:rFonts w:hint="default" w:ascii="Courier New" w:hAnsi="Courier New" w:cs="Courier New"/>
+        <w:rFonts w:ascii="Courier New" w:hAnsi="Courier New" w:cs="Courier New" w:hint="default"/>
       </w:rPr>
     </w:lvl>
     <w:lvl w:ilvl="8" w:tplc="10090005" w:tentative="1">
@@ -4968,7 +4923,7 @@
         <w:ind w:left="7200" w:hanging="360"/>
       </w:pPr>
       <w:rPr>
-        <w:rFonts w:hint="default" w:ascii="Wingdings" w:hAnsi="Wingdings"/>
+        <w:rFonts w:ascii="Wingdings" w:hAnsi="Wingdings" w:hint="default"/>
       </w:rPr>
     </w:lvl>
   </w:abstractNum>
@@ -5327,7 +5282,7 @@
         <w:ind w:left="720" w:hanging="360"/>
       </w:pPr>
       <w:rPr>
-        <w:rFonts w:hint="default" w:ascii="Symbol" w:hAnsi="Symbol"/>
+        <w:rFonts w:ascii="Symbol" w:hAnsi="Symbol" w:hint="default"/>
         <w:sz w:val="20"/>
       </w:rPr>
     </w:lvl>
@@ -5343,7 +5298,7 @@
         <w:ind w:left="1440" w:hanging="360"/>
       </w:pPr>
       <w:rPr>
-        <w:rFonts w:hint="default" w:ascii="Symbol" w:hAnsi="Symbol"/>
+        <w:rFonts w:ascii="Symbol" w:hAnsi="Symbol" w:hint="default"/>
         <w:sz w:val="20"/>
       </w:rPr>
     </w:lvl>
@@ -5359,7 +5314,7 @@
         <w:ind w:left="2160" w:hanging="360"/>
       </w:pPr>
       <w:rPr>
-        <w:rFonts w:hint="default" w:ascii="Symbol" w:hAnsi="Symbol"/>
+        <w:rFonts w:ascii="Symbol" w:hAnsi="Symbol" w:hint="default"/>
         <w:sz w:val="20"/>
       </w:rPr>
     </w:lvl>
@@ -5375,7 +5330,7 @@
         <w:ind w:left="2880" w:hanging="360"/>
       </w:pPr>
       <w:rPr>
-        <w:rFonts w:hint="default" w:ascii="Symbol" w:hAnsi="Symbol"/>
+        <w:rFonts w:ascii="Symbol" w:hAnsi="Symbol" w:hint="default"/>
         <w:sz w:val="20"/>
       </w:rPr>
     </w:lvl>
@@ -5391,7 +5346,7 @@
         <w:ind w:left="3600" w:hanging="360"/>
       </w:pPr>
       <w:rPr>
-        <w:rFonts w:hint="default" w:ascii="Symbol" w:hAnsi="Symbol"/>
+        <w:rFonts w:ascii="Symbol" w:hAnsi="Symbol" w:hint="default"/>
         <w:sz w:val="20"/>
       </w:rPr>
     </w:lvl>
@@ -5407,7 +5362,7 @@
         <w:ind w:left="4320" w:hanging="360"/>
       </w:pPr>
       <w:rPr>
-        <w:rFonts w:hint="default" w:ascii="Symbol" w:hAnsi="Symbol"/>
+        <w:rFonts w:ascii="Symbol" w:hAnsi="Symbol" w:hint="default"/>
         <w:sz w:val="20"/>
       </w:rPr>
     </w:lvl>
@@ -5423,7 +5378,7 @@
         <w:ind w:left="5040" w:hanging="360"/>
       </w:pPr>
       <w:rPr>
-        <w:rFonts w:hint="default" w:ascii="Symbol" w:hAnsi="Symbol"/>
+        <w:rFonts w:ascii="Symbol" w:hAnsi="Symbol" w:hint="default"/>
         <w:sz w:val="20"/>
       </w:rPr>
     </w:lvl>
@@ -5439,7 +5394,7 @@
         <w:ind w:left="5760" w:hanging="360"/>
       </w:pPr>
       <w:rPr>
-        <w:rFonts w:hint="default" w:ascii="Symbol" w:hAnsi="Symbol"/>
+        <w:rFonts w:ascii="Symbol" w:hAnsi="Symbol" w:hint="default"/>
         <w:sz w:val="20"/>
       </w:rPr>
     </w:lvl>
@@ -5455,7 +5410,7 @@
         <w:ind w:left="6480" w:hanging="360"/>
       </w:pPr>
       <w:rPr>
-        <w:rFonts w:hint="default" w:ascii="Symbol" w:hAnsi="Symbol"/>
+        <w:rFonts w:ascii="Symbol" w:hAnsi="Symbol" w:hint="default"/>
         <w:sz w:val="20"/>
       </w:rPr>
     </w:lvl>
@@ -6151,11 +6106,11 @@
 </file>
 
 <file path=word/styles.xml><?xml version="1.0" encoding="utf-8"?>
-<w:styles xmlns:wp14="http://schemas.microsoft.com/office/word/2010/wordprocessingDrawing" xmlns:mc="http://schemas.openxmlformats.org/markup-compatibility/2006" xmlns:r="http://schemas.openxmlformats.org/officeDocument/2006/relationships" xmlns:w="http://schemas.openxmlformats.org/wordprocessingml/2006/main" xmlns:w14="http://schemas.microsoft.com/office/word/2010/wordml" xmlns:w15="http://schemas.microsoft.com/office/word/2012/wordml" xmlns:w16cex="http://schemas.microsoft.com/office/word/2018/wordml/cex" xmlns:w16cid="http://schemas.microsoft.com/office/word/2016/wordml/cid" xmlns:w16="http://schemas.microsoft.com/office/word/2018/wordml" xmlns:w16du="http://schemas.microsoft.com/office/word/2023/wordml/word16du" xmlns:w16sdtdh="http://schemas.microsoft.com/office/word/2020/wordml/sdtdatahash" xmlns:w16se="http://schemas.microsoft.com/office/word/2015/wordml/symex" mc:Ignorable="w14 w15 w16se w16cid w16 w16cex w16sdtdh w16du wp14">
+<w:styles xmlns:mc="http://schemas.openxmlformats.org/markup-compatibility/2006" xmlns:r="http://schemas.openxmlformats.org/officeDocument/2006/relationships" xmlns:w="http://schemas.openxmlformats.org/wordprocessingml/2006/main" xmlns:w14="http://schemas.microsoft.com/office/word/2010/wordml" xmlns:w15="http://schemas.microsoft.com/office/word/2012/wordml" xmlns:w16cex="http://schemas.microsoft.com/office/word/2018/wordml/cex" xmlns:w16cid="http://schemas.microsoft.com/office/word/2016/wordml/cid" xmlns:w16="http://schemas.microsoft.com/office/word/2018/wordml" xmlns:w16du="http://schemas.microsoft.com/office/word/2023/wordml/word16du" xmlns:w16sdtdh="http://schemas.microsoft.com/office/word/2020/wordml/sdtdatahash" xmlns:w16se="http://schemas.microsoft.com/office/word/2015/wordml/symex" mc:Ignorable="w14 w15 w16se w16cid w16 w16cex w16sdtdh w16du">
   <w:docDefaults>
     <w:rPrDefault>
       <w:rPr>
-        <w:rFonts w:asciiTheme="minorHAnsi" w:hAnsiTheme="minorHAnsi" w:eastAsiaTheme="minorHAnsi" w:cstheme="minorBidi"/>
+        <w:rFonts w:asciiTheme="minorHAnsi" w:eastAsiaTheme="minorHAnsi" w:hAnsiTheme="minorHAnsi" w:cstheme="minorBidi"/>
         <w:sz w:val="22"/>
         <w:szCs w:val="22"/>
         <w:lang w:val="en-US" w:eastAsia="en-US" w:bidi="ar-SA"/>
@@ -6170,14 +6125,14 @@
   <w:latentStyles w:defLockedState="0" w:defUIPriority="99" w:defSemiHidden="0" w:defUnhideWhenUsed="0" w:defQFormat="0" w:count="376">
     <w:lsdException w:name="Normal" w:uiPriority="0" w:qFormat="1"/>
     <w:lsdException w:name="heading 1" w:uiPriority="9" w:qFormat="1"/>
-    <w:lsdException w:name="heading 2" w:uiPriority="9" w:semiHidden="1" w:unhideWhenUsed="1" w:qFormat="1"/>
-    <w:lsdException w:name="heading 3" w:uiPriority="9" w:semiHidden="1" w:unhideWhenUsed="1" w:qFormat="1"/>
-    <w:lsdException w:name="heading 4" w:uiPriority="9" w:semiHidden="1" w:unhideWhenUsed="1" w:qFormat="1"/>
-    <w:lsdException w:name="heading 5" w:uiPriority="9" w:semiHidden="1" w:unhideWhenUsed="1" w:qFormat="1"/>
-    <w:lsdException w:name="heading 6" w:uiPriority="9" w:semiHidden="1" w:unhideWhenUsed="1" w:qFormat="1"/>
-    <w:lsdException w:name="heading 7" w:uiPriority="9" w:semiHidden="1" w:unhideWhenUsed="1" w:qFormat="1"/>
-    <w:lsdException w:name="heading 8" w:uiPriority="9" w:semiHidden="1" w:unhideWhenUsed="1" w:qFormat="1"/>
-    <w:lsdException w:name="heading 9" w:uiPriority="9" w:semiHidden="1" w:unhideWhenUsed="1" w:qFormat="1"/>
+    <w:lsdException w:name="heading 2" w:semiHidden="1" w:uiPriority="9" w:unhideWhenUsed="1" w:qFormat="1"/>
+    <w:lsdException w:name="heading 3" w:semiHidden="1" w:uiPriority="9" w:unhideWhenUsed="1" w:qFormat="1"/>
+    <w:lsdException w:name="heading 4" w:semiHidden="1" w:uiPriority="9" w:unhideWhenUsed="1" w:qFormat="1"/>
+    <w:lsdException w:name="heading 5" w:semiHidden="1" w:uiPriority="9" w:unhideWhenUsed="1" w:qFormat="1"/>
+    <w:lsdException w:name="heading 6" w:semiHidden="1" w:uiPriority="9" w:unhideWhenUsed="1" w:qFormat="1"/>
+    <w:lsdException w:name="heading 7" w:semiHidden="1" w:uiPriority="9" w:unhideWhenUsed="1" w:qFormat="1"/>
+    <w:lsdException w:name="heading 8" w:semiHidden="1" w:uiPriority="9" w:unhideWhenUsed="1" w:qFormat="1"/>
+    <w:lsdException w:name="heading 9" w:semiHidden="1" w:uiPriority="9" w:unhideWhenUsed="1" w:qFormat="1"/>
     <w:lsdException w:name="index 1" w:semiHidden="1" w:unhideWhenUsed="1"/>
     <w:lsdException w:name="index 2" w:semiHidden="1" w:unhideWhenUsed="1"/>
     <w:lsdException w:name="index 3" w:semiHidden="1" w:unhideWhenUsed="1"/>
@@ -6187,22 +6142,22 @@
     <w:lsdException w:name="index 7" w:semiHidden="1" w:unhideWhenUsed="1"/>
     <w:lsdException w:name="index 8" w:semiHidden="1" w:unhideWhenUsed="1"/>
     <w:lsdException w:name="index 9" w:semiHidden="1" w:unhideWhenUsed="1"/>
-    <w:lsdException w:name="toc 1" w:uiPriority="39" w:semiHidden="1" w:unhideWhenUsed="1"/>
-    <w:lsdException w:name="toc 2" w:uiPriority="39" w:semiHidden="1" w:unhideWhenUsed="1"/>
-    <w:lsdException w:name="toc 3" w:uiPriority="39" w:semiHidden="1" w:unhideWhenUsed="1"/>
-    <w:lsdException w:name="toc 4" w:uiPriority="39" w:semiHidden="1" w:unhideWhenUsed="1"/>
-    <w:lsdException w:name="toc 5" w:uiPriority="39" w:semiHidden="1" w:unhideWhenUsed="1"/>
-    <w:lsdException w:name="toc 6" w:uiPriority="39" w:semiHidden="1" w:unhideWhenUsed="1"/>
-    <w:lsdException w:name="toc 7" w:uiPriority="39" w:semiHidden="1" w:unhideWhenUsed="1"/>
-    <w:lsdException w:name="toc 8" w:uiPriority="39" w:semiHidden="1" w:unhideWhenUsed="1"/>
-    <w:lsdException w:name="toc 9" w:uiPriority="39" w:semiHidden="1" w:unhideWhenUsed="1"/>
+    <w:lsdException w:name="toc 1" w:semiHidden="1" w:uiPriority="39" w:unhideWhenUsed="1"/>
+    <w:lsdException w:name="toc 2" w:semiHidden="1" w:uiPriority="39" w:unhideWhenUsed="1"/>
+    <w:lsdException w:name="toc 3" w:semiHidden="1" w:uiPriority="39" w:unhideWhenUsed="1"/>
+    <w:lsdException w:name="toc 4" w:semiHidden="1" w:uiPriority="39" w:unhideWhenUsed="1"/>
+    <w:lsdException w:name="toc 5" w:semiHidden="1" w:uiPriority="39" w:unhideWhenUsed="1"/>
+    <w:lsdException w:name="toc 6" w:semiHidden="1" w:uiPriority="39" w:unhideWhenUsed="1"/>
+    <w:lsdException w:name="toc 7" w:semiHidden="1" w:uiPriority="39" w:unhideWhenUsed="1"/>
+    <w:lsdException w:name="toc 8" w:semiHidden="1" w:uiPriority="39" w:unhideWhenUsed="1"/>
+    <w:lsdException w:name="toc 9" w:semiHidden="1" w:uiPriority="39" w:unhideWhenUsed="1"/>
     <w:lsdException w:name="Normal Indent" w:semiHidden="1" w:unhideWhenUsed="1"/>
     <w:lsdException w:name="footnote text" w:semiHidden="1" w:unhideWhenUsed="1"/>
     <w:lsdException w:name="annotation text" w:semiHidden="1" w:unhideWhenUsed="1"/>
     <w:lsdException w:name="header" w:semiHidden="1" w:unhideWhenUsed="1"/>
     <w:lsdException w:name="footer" w:semiHidden="1" w:unhideWhenUsed="1"/>
     <w:lsdException w:name="index heading" w:semiHidden="1" w:unhideWhenUsed="1"/>
-    <w:lsdException w:name="caption" w:uiPriority="35" w:semiHidden="1" w:unhideWhenUsed="1" w:qFormat="1"/>
+    <w:lsdException w:name="caption" w:semiHidden="1" w:uiPriority="35" w:unhideWhenUsed="1" w:qFormat="1"/>
     <w:lsdException w:name="table of figures" w:semiHidden="1" w:unhideWhenUsed="1"/>
     <w:lsdException w:name="envelope address" w:semiHidden="1" w:unhideWhenUsed="1"/>
     <w:lsdException w:name="envelope return" w:semiHidden="1" w:unhideWhenUsed="1"/>
@@ -6233,7 +6188,7 @@
     <w:lsdException w:name="Title" w:uiPriority="10" w:qFormat="1"/>
     <w:lsdException w:name="Closing" w:semiHidden="1" w:unhideWhenUsed="1"/>
     <w:lsdException w:name="Signature" w:semiHidden="1" w:unhideWhenUsed="1"/>
-    <w:lsdException w:name="Default Paragraph Font" w:uiPriority="1" w:semiHidden="1" w:unhideWhenUsed="1"/>
+    <w:lsdException w:name="Default Paragraph Font" w:semiHidden="1" w:uiPriority="1" w:unhideWhenUsed="1"/>
     <w:lsdException w:name="Body Text" w:semiHidden="1" w:unhideWhenUsed="1"/>
     <w:lsdException w:name="Body Text Indent" w:semiHidden="1" w:unhideWhenUsed="1"/>
     <w:lsdException w:name="List Continue" w:semiHidden="1" w:unhideWhenUsed="1"/>
@@ -6433,8 +6388,8 @@
     <w:lsdException w:name="Subtle Reference" w:uiPriority="31" w:qFormat="1"/>
     <w:lsdException w:name="Intense Reference" w:uiPriority="32" w:qFormat="1"/>
     <w:lsdException w:name="Book Title" w:uiPriority="33" w:qFormat="1"/>
-    <w:lsdException w:name="Bibliography" w:uiPriority="37" w:semiHidden="1" w:unhideWhenUsed="1"/>
-    <w:lsdException w:name="TOC Heading" w:uiPriority="39" w:semiHidden="1" w:unhideWhenUsed="1" w:qFormat="1"/>
+    <w:lsdException w:name="Bibliography" w:semiHidden="1" w:uiPriority="37" w:unhideWhenUsed="1"/>
+    <w:lsdException w:name="TOC Heading" w:semiHidden="1" w:uiPriority="39" w:unhideWhenUsed="1" w:qFormat="1"/>
     <w:lsdException w:name="Plain Table 1" w:uiPriority="41"/>
     <w:lsdException w:name="Plain Table 2" w:uiPriority="42"/>
     <w:lsdException w:name="Plain Table 3" w:uiPriority="43"/>
@@ -6545,7 +6500,7 @@
     <w:lsdException w:name="Unresolved Mention" w:semiHidden="1" w:unhideWhenUsed="1"/>
     <w:lsdException w:name="Smart Link" w:semiHidden="1" w:unhideWhenUsed="1"/>
   </w:latentStyles>
-  <w:style w:type="paragraph" w:styleId="Normal" w:default="1">
+  <w:style w:type="paragraph" w:default="1" w:styleId="Normal">
     <w:name w:val="Normal"/>
     <w:qFormat/>
     <w:rPr>
@@ -6566,7 +6521,7 @@
       <w:outlineLvl w:val="0"/>
     </w:pPr>
     <w:rPr>
-      <w:rFonts w:asciiTheme="majorHAnsi" w:hAnsiTheme="majorHAnsi" w:eastAsiaTheme="majorEastAsia" w:cstheme="majorBidi"/>
+      <w:rFonts w:asciiTheme="majorHAnsi" w:eastAsiaTheme="majorEastAsia" w:hAnsiTheme="majorHAnsi" w:cstheme="majorBidi"/>
       <w:color w:val="2F5496" w:themeColor="accent1" w:themeShade="BF"/>
       <w:sz w:val="32"/>
       <w:szCs w:val="32"/>
@@ -6588,19 +6543,19 @@
       <w:outlineLvl w:val="1"/>
     </w:pPr>
     <w:rPr>
-      <w:rFonts w:asciiTheme="majorHAnsi" w:hAnsiTheme="majorHAnsi" w:eastAsiaTheme="majorEastAsia" w:cstheme="majorBidi"/>
+      <w:rFonts w:asciiTheme="majorHAnsi" w:eastAsiaTheme="majorEastAsia" w:hAnsiTheme="majorHAnsi" w:cstheme="majorBidi"/>
       <w:color w:val="2F5496" w:themeColor="accent1" w:themeShade="BF"/>
       <w:sz w:val="26"/>
       <w:szCs w:val="26"/>
     </w:rPr>
   </w:style>
-  <w:style w:type="character" w:styleId="DefaultParagraphFont" w:default="1">
+  <w:style w:type="character" w:default="1" w:styleId="DefaultParagraphFont">
     <w:name w:val="Default Paragraph Font"/>
     <w:uiPriority w:val="1"/>
     <w:semiHidden/>
     <w:unhideWhenUsed/>
   </w:style>
-  <w:style w:type="table" w:styleId="TableNormal" w:default="1">
+  <w:style w:type="table" w:default="1" w:styleId="TableNormal">
     <w:name w:val="Normal Table"/>
     <w:uiPriority w:val="99"/>
     <w:semiHidden/>
@@ -6615,19 +6570,19 @@
       </w:tblCellMar>
     </w:tblPr>
   </w:style>
-  <w:style w:type="numbering" w:styleId="NoList" w:default="1">
+  <w:style w:type="numbering" w:default="1" w:styleId="NoList">
     <w:name w:val="No List"/>
     <w:uiPriority w:val="99"/>
     <w:semiHidden/>
     <w:unhideWhenUsed/>
   </w:style>
-  <w:style w:type="character" w:styleId="Heading1Char" w:customStyle="1">
+  <w:style w:type="character" w:customStyle="1" w:styleId="Heading1Char">
     <w:name w:val="Heading 1 Char"/>
     <w:basedOn w:val="DefaultParagraphFont"/>
     <w:link w:val="Heading1"/>
     <w:uiPriority w:val="9"/>
     <w:rPr>
-      <w:rFonts w:asciiTheme="majorHAnsi" w:hAnsiTheme="majorHAnsi" w:eastAsiaTheme="majorEastAsia" w:cstheme="majorBidi"/>
+      <w:rFonts w:asciiTheme="majorHAnsi" w:eastAsiaTheme="majorEastAsia" w:hAnsiTheme="majorHAnsi" w:cstheme="majorBidi"/>
       <w:color w:val="2F5496" w:themeColor="accent1" w:themeShade="BF"/>
       <w:sz w:val="32"/>
       <w:szCs w:val="32"/>
@@ -6653,12 +6608,12 @@
     </w:pPr>
     <w:tblPr>
       <w:tblBorders>
-        <w:top w:val="single" w:color="000000" w:themeColor="text1" w:sz="4" w:space="0"/>
-        <w:left w:val="single" w:color="000000" w:themeColor="text1" w:sz="4" w:space="0"/>
-        <w:bottom w:val="single" w:color="000000" w:themeColor="text1" w:sz="4" w:space="0"/>
-        <w:right w:val="single" w:color="000000" w:themeColor="text1" w:sz="4" w:space="0"/>
-        <w:insideH w:val="single" w:color="000000" w:themeColor="text1" w:sz="4" w:space="0"/>
-        <w:insideV w:val="single" w:color="000000" w:themeColor="text1" w:sz="4" w:space="0"/>
+        <w:top w:val="single" w:sz="4" w:space="0" w:color="000000" w:themeColor="text1"/>
+        <w:left w:val="single" w:sz="4" w:space="0" w:color="000000" w:themeColor="text1"/>
+        <w:bottom w:val="single" w:sz="4" w:space="0" w:color="000000" w:themeColor="text1"/>
+        <w:right w:val="single" w:sz="4" w:space="0" w:color="000000" w:themeColor="text1"/>
+        <w:insideH w:val="single" w:sz="4" w:space="0" w:color="000000" w:themeColor="text1"/>
+        <w:insideV w:val="single" w:sz="4" w:space="0" w:color="000000" w:themeColor="text1"/>
       </w:tblBorders>
     </w:tblPr>
   </w:style>
@@ -6699,72 +6654,72 @@
       <w:spacing w:after="100"/>
     </w:pPr>
   </w:style>
-  <w:style w:type="character" w:styleId="id62430638-6785-4aac-b8bb-666bc7331e54-27" w:customStyle="1">
+  <w:style w:type="character" w:customStyle="1" w:styleId="id62430638-6785-4aac-b8bb-666bc7331e54-27">
     <w:name w:val="id_62430638-6785-4aac-b8bb-666bc7331e54-27"/>
     <w:basedOn w:val="DefaultParagraphFont"/>
     <w:rsid w:val="0026631C"/>
   </w:style>
-  <w:style w:type="character" w:styleId="id62430638-6785-4aac-b8bb-666bc7331e54-28" w:customStyle="1">
+  <w:style w:type="character" w:customStyle="1" w:styleId="id62430638-6785-4aac-b8bb-666bc7331e54-28">
     <w:name w:val="id_62430638-6785-4aac-b8bb-666bc7331e54-28"/>
     <w:basedOn w:val="DefaultParagraphFont"/>
     <w:rsid w:val="0026631C"/>
   </w:style>
-  <w:style w:type="character" w:styleId="carseparateur" w:customStyle="1">
+  <w:style w:type="character" w:customStyle="1" w:styleId="carseparateur">
     <w:name w:val="carseparateur"/>
     <w:basedOn w:val="DefaultParagraphFont"/>
     <w:rsid w:val="0026631C"/>
   </w:style>
-  <w:style w:type="character" w:styleId="iddaed4557-a417-4229-a0a7-8f2aff880a65-74" w:customStyle="1">
+  <w:style w:type="character" w:customStyle="1" w:styleId="iddaed4557-a417-4229-a0a7-8f2aff880a65-74">
     <w:name w:val="id_daed4557-a417-4229-a0a7-8f2aff880a65-74"/>
     <w:basedOn w:val="DefaultParagraphFont"/>
     <w:rsid w:val="0026631C"/>
   </w:style>
-  <w:style w:type="character" w:styleId="iddaed4557-a417-4229-a0a7-8f2aff880a65-75" w:customStyle="1">
+  <w:style w:type="character" w:customStyle="1" w:styleId="iddaed4557-a417-4229-a0a7-8f2aff880a65-75">
     <w:name w:val="id_daed4557-a417-4229-a0a7-8f2aff880a65-75"/>
     <w:basedOn w:val="DefaultParagraphFont"/>
     <w:rsid w:val="0026631C"/>
   </w:style>
-  <w:style w:type="character" w:styleId="iddaed4557-a417-4229-a0a7-8f2aff880a65-76" w:customStyle="1">
+  <w:style w:type="character" w:customStyle="1" w:styleId="iddaed4557-a417-4229-a0a7-8f2aff880a65-76">
     <w:name w:val="id_daed4557-a417-4229-a0a7-8f2aff880a65-76"/>
     <w:basedOn w:val="DefaultParagraphFont"/>
     <w:rsid w:val="0026631C"/>
   </w:style>
-  <w:style w:type="character" w:styleId="id57245fcc-c75e-499d-aa98-fb1cf5711e8d-43" w:customStyle="1">
+  <w:style w:type="character" w:customStyle="1" w:styleId="id57245fcc-c75e-499d-aa98-fb1cf5711e8d-43">
     <w:name w:val="id_57245fcc-c75e-499d-aa98-fb1cf5711e8d-43"/>
     <w:basedOn w:val="DefaultParagraphFont"/>
     <w:rsid w:val="0026631C"/>
   </w:style>
-  <w:style w:type="character" w:styleId="empanorangeplat" w:customStyle="1">
+  <w:style w:type="character" w:customStyle="1" w:styleId="empanorangeplat">
     <w:name w:val="empan_orange_plat"/>
     <w:basedOn w:val="DefaultParagraphFont"/>
     <w:rsid w:val="0026631C"/>
   </w:style>
-  <w:style w:type="character" w:styleId="empanorangeplatdebut" w:customStyle="1">
+  <w:style w:type="character" w:customStyle="1" w:styleId="empanorangeplatdebut">
     <w:name w:val="empan_orange_plat_debut"/>
     <w:basedOn w:val="DefaultParagraphFont"/>
     <w:rsid w:val="0026631C"/>
   </w:style>
-  <w:style w:type="character" w:styleId="ide35f2975-d408-4eb6-9045-ebdc959c0b2c-83" w:customStyle="1">
+  <w:style w:type="character" w:customStyle="1" w:styleId="ide35f2975-d408-4eb6-9045-ebdc959c0b2c-83">
     <w:name w:val="id_e35f2975-d408-4eb6-9045-ebdc959c0b2c-83"/>
     <w:basedOn w:val="DefaultParagraphFont"/>
     <w:rsid w:val="0026631C"/>
   </w:style>
-  <w:style w:type="character" w:styleId="empanorangeplatfin" w:customStyle="1">
+  <w:style w:type="character" w:customStyle="1" w:styleId="empanorangeplatfin">
     <w:name w:val="empan_orange_plat_fin"/>
     <w:basedOn w:val="DefaultParagraphFont"/>
     <w:rsid w:val="0026631C"/>
   </w:style>
-  <w:style w:type="character" w:styleId="ide35f2975-d408-4eb6-9045-ebdc959c0b2c-84" w:customStyle="1">
+  <w:style w:type="character" w:customStyle="1" w:styleId="ide35f2975-d408-4eb6-9045-ebdc959c0b2c-84">
     <w:name w:val="id_e35f2975-d408-4eb6-9045-ebdc959c0b2c-84"/>
     <w:basedOn w:val="DefaultParagraphFont"/>
     <w:rsid w:val="0026631C"/>
   </w:style>
-  <w:style w:type="character" w:styleId="idf6884b93-9674-4345-b8ce-673be30c1b6c-64" w:customStyle="1">
+  <w:style w:type="character" w:customStyle="1" w:styleId="idf6884b93-9674-4345-b8ce-673be30c1b6c-64">
     <w:name w:val="id_f6884b93-9674-4345-b8ce-673be30c1b6c-64"/>
     <w:basedOn w:val="DefaultParagraphFont"/>
     <w:rsid w:val="0026631C"/>
   </w:style>
-  <w:style w:type="character" w:styleId="idf6884b93-9674-4345-b8ce-673be30c1b6c-65" w:customStyle="1">
+  <w:style w:type="character" w:customStyle="1" w:styleId="idf6884b93-9674-4345-b8ce-673be30c1b6c-65">
     <w:name w:val="id_f6884b93-9674-4345-b8ce-673be30c1b6c-65"/>
     <w:basedOn w:val="DefaultParagraphFont"/>
     <w:rsid w:val="0026631C"/>
@@ -6788,37 +6743,37 @@
       <w:szCs w:val="18"/>
     </w:rPr>
   </w:style>
-  <w:style w:type="character" w:styleId="id3b3ac61c-1e24-4c67-b70b-4d1429491207-36" w:customStyle="1">
+  <w:style w:type="character" w:customStyle="1" w:styleId="id3b3ac61c-1e24-4c67-b70b-4d1429491207-36">
     <w:name w:val="id_3b3ac61c-1e24-4c67-b70b-4d1429491207-36"/>
     <w:basedOn w:val="DefaultParagraphFont"/>
     <w:rsid w:val="00674AFB"/>
   </w:style>
-  <w:style w:type="character" w:styleId="id6cecb7cf-bfa4-4fea-950a-5ab41701043f-49" w:customStyle="1">
+  <w:style w:type="character" w:customStyle="1" w:styleId="id6cecb7cf-bfa4-4fea-950a-5ab41701043f-49">
     <w:name w:val="id_6cecb7cf-bfa4-4fea-950a-5ab41701043f-49"/>
     <w:basedOn w:val="DefaultParagraphFont"/>
     <w:rsid w:val="00674AFB"/>
   </w:style>
-  <w:style w:type="character" w:styleId="id6cecb7cf-bfa4-4fea-950a-5ab41701043f-50" w:customStyle="1">
+  <w:style w:type="character" w:customStyle="1" w:styleId="id6cecb7cf-bfa4-4fea-950a-5ab41701043f-50">
     <w:name w:val="id_6cecb7cf-bfa4-4fea-950a-5ab41701043f-50"/>
     <w:basedOn w:val="DefaultParagraphFont"/>
     <w:rsid w:val="00674AFB"/>
   </w:style>
-  <w:style w:type="character" w:styleId="id6cecb7cf-bfa4-4fea-950a-5ab41701043f-51" w:customStyle="1">
+  <w:style w:type="character" w:customStyle="1" w:styleId="id6cecb7cf-bfa4-4fea-950a-5ab41701043f-51">
     <w:name w:val="id_6cecb7cf-bfa4-4fea-950a-5ab41701043f-51"/>
     <w:basedOn w:val="DefaultParagraphFont"/>
     <w:rsid w:val="00674AFB"/>
   </w:style>
-  <w:style w:type="character" w:styleId="id6cecb7cf-bfa4-4fea-950a-5ab41701043f-52" w:customStyle="1">
+  <w:style w:type="character" w:customStyle="1" w:styleId="id6cecb7cf-bfa4-4fea-950a-5ab41701043f-52">
     <w:name w:val="id_6cecb7cf-bfa4-4fea-950a-5ab41701043f-52"/>
     <w:basedOn w:val="DefaultParagraphFont"/>
     <w:rsid w:val="00674AFB"/>
   </w:style>
-  <w:style w:type="character" w:styleId="id3fc3c554-2f85-4487-b4cd-2ec4650aab8e-35" w:customStyle="1">
+  <w:style w:type="character" w:customStyle="1" w:styleId="id3fc3c554-2f85-4487-b4cd-2ec4650aab8e-35">
     <w:name w:val="id_3fc3c554-2f85-4487-b4cd-2ec4650aab8e-35"/>
     <w:basedOn w:val="DefaultParagraphFont"/>
     <w:rsid w:val="00674AFB"/>
   </w:style>
-  <w:style w:type="character" w:styleId="id38392b97-dba5-4643-9247-ce468b9221e0-37" w:customStyle="1">
+  <w:style w:type="character" w:customStyle="1" w:styleId="id38392b97-dba5-4643-9247-ce468b9221e0-37">
     <w:name w:val="id_38392b97-dba5-4643-9247-ce468b9221e0-37"/>
     <w:basedOn w:val="DefaultParagraphFont"/>
     <w:rsid w:val="00674AFB"/>
@@ -6838,7 +6793,7 @@
       <w:spacing w:after="0" w:line="240" w:lineRule="auto"/>
     </w:pPr>
   </w:style>
-  <w:style w:type="character" w:styleId="HeaderChar" w:customStyle="1">
+  <w:style w:type="character" w:customStyle="1" w:styleId="HeaderChar">
     <w:name w:val="Header Char"/>
     <w:basedOn w:val="DefaultParagraphFont"/>
     <w:link w:val="Header"/>
@@ -6860,14 +6815,14 @@
       <w:spacing w:after="0" w:line="240" w:lineRule="auto"/>
     </w:pPr>
   </w:style>
-  <w:style w:type="character" w:styleId="FooterChar" w:customStyle="1">
+  <w:style w:type="character" w:customStyle="1" w:styleId="FooterChar">
     <w:name w:val="Footer Char"/>
     <w:basedOn w:val="DefaultParagraphFont"/>
     <w:link w:val="Footer"/>
     <w:uiPriority w:val="99"/>
     <w:rsid w:val="007F2533"/>
   </w:style>
-  <w:style w:type="paragraph" w:styleId="paragraph" w:customStyle="1">
+  <w:style w:type="paragraph" w:customStyle="1" w:styleId="paragraph">
     <w:name w:val="paragraph"/>
     <w:basedOn w:val="Normal"/>
     <w:rsid w:val="001A39BE"/>
@@ -6875,30 +6830,30 @@
       <w:spacing w:before="100" w:beforeAutospacing="1" w:after="100" w:afterAutospacing="1" w:line="240" w:lineRule="auto"/>
     </w:pPr>
     <w:rPr>
-      <w:rFonts w:ascii="Times New Roman" w:hAnsi="Times New Roman" w:eastAsia="Times New Roman" w:cs="Times New Roman"/>
+      <w:rFonts w:ascii="Times New Roman" w:eastAsia="Times New Roman" w:hAnsi="Times New Roman" w:cs="Times New Roman"/>
       <w:sz w:val="24"/>
       <w:szCs w:val="24"/>
       <w:lang w:val="en-CA" w:eastAsia="en-CA"/>
     </w:rPr>
   </w:style>
-  <w:style w:type="character" w:styleId="normaltextrun" w:customStyle="1">
+  <w:style w:type="character" w:customStyle="1" w:styleId="normaltextrun">
     <w:name w:val="normaltextrun"/>
     <w:basedOn w:val="DefaultParagraphFont"/>
     <w:rsid w:val="001A39BE"/>
   </w:style>
-  <w:style w:type="character" w:styleId="eop" w:customStyle="1">
+  <w:style w:type="character" w:customStyle="1" w:styleId="eop">
     <w:name w:val="eop"/>
     <w:basedOn w:val="DefaultParagraphFont"/>
     <w:rsid w:val="001A39BE"/>
   </w:style>
-  <w:style w:type="character" w:styleId="Heading2Char" w:customStyle="1">
+  <w:style w:type="character" w:customStyle="1" w:styleId="Heading2Char">
     <w:name w:val="Heading 2 Char"/>
     <w:basedOn w:val="DefaultParagraphFont"/>
     <w:link w:val="Heading2"/>
     <w:uiPriority w:val="9"/>
     <w:rsid w:val="004A2B8C"/>
     <w:rPr>
-      <w:rFonts w:asciiTheme="majorHAnsi" w:hAnsiTheme="majorHAnsi" w:eastAsiaTheme="majorEastAsia" w:cstheme="majorBidi"/>
+      <w:rFonts w:asciiTheme="majorHAnsi" w:eastAsiaTheme="majorEastAsia" w:hAnsiTheme="majorHAnsi" w:cstheme="majorBidi"/>
       <w:color w:val="2F5496" w:themeColor="accent1" w:themeShade="BF"/>
       <w:sz w:val="26"/>
       <w:szCs w:val="26"/>
@@ -7183,25 +7138,6 @@
 </file>
 
 <file path=customXml/item1.xml><?xml version="1.0" encoding="utf-8"?>
-<p:properties xmlns:p="http://schemas.microsoft.com/office/2006/metadata/properties" xmlns:xsi="http://www.w3.org/2001/XMLSchema-instance" xmlns:pc="http://schemas.microsoft.com/office/infopath/2007/PartnerControls">
-  <documentManagement/>
-</p:properties>
-</file>
-
-<file path=customXml/item2.xml><?xml version="1.0" encoding="utf-8"?>
-<?mso-contentType ?>
-<FormTemplates xmlns="http://schemas.microsoft.com/sharepoint/v3/contenttype/forms">
-  <Display>DocumentLibraryForm</Display>
-  <Edit>DocumentLibraryForm</Edit>
-  <New>DocumentLibraryForm</New>
-</FormTemplates>
-</file>
-
-<file path=customXml/item3.xml><?xml version="1.0" encoding="utf-8"?>
-<b:Sources xmlns:b="http://schemas.openxmlformats.org/officeDocument/2006/bibliography" xmlns="http://schemas.openxmlformats.org/officeDocument/2006/bibliography" SelectedStyle="\APASixthEditionOfficeOnline.xsl" StyleName="APA" Version="6"/>
-</file>
-
-<file path=customXml/item4.xml><?xml version="1.0" encoding="utf-8"?>
 <ct:contentTypeSchema xmlns:ct="http://schemas.microsoft.com/office/2006/metadata/contentType" xmlns:ma="http://schemas.microsoft.com/office/2006/metadata/properties/metaAttributes" ct:_="" ma:_="" ma:contentTypeName="Document" ma:contentTypeID="0x0101001DDF7F2FCC1D2C469E7882E767051E21" ma:contentTypeVersion="4" ma:contentTypeDescription="Crée un document." ma:contentTypeScope="" ma:versionID="fdb502a7565e043baea1e7044cb52160">
   <xsd:schema xmlns:xsd="http://www.w3.org/2001/XMLSchema" xmlns:xs="http://www.w3.org/2001/XMLSchema" xmlns:p="http://schemas.microsoft.com/office/2006/metadata/properties" xmlns:ns2="de9a939f-7971-4532-9b84-38cbdf21fdbe" targetNamespace="http://schemas.microsoft.com/office/2006/metadata/properties" ma:root="true" ma:fieldsID="87cf97e6ee09886aa213502e86bb7644" ns2:_="">
     <xsd:import namespace="de9a939f-7971-4532-9b84-38cbdf21fdbe"/>
@@ -7345,32 +7281,26 @@
 </ct:contentTypeSchema>
 </file>
 
-<file path=customXml/itemProps1.xml><?xml version="1.0" encoding="utf-8"?>
-<ds:datastoreItem xmlns:ds="http://schemas.openxmlformats.org/officeDocument/2006/customXml" ds:itemID="{2C681CAC-16F8-4A78-B19B-0530D6C786B5}">
-  <ds:schemaRefs>
-    <ds:schemaRef ds:uri="http://schemas.microsoft.com/office/2006/metadata/properties"/>
-    <ds:schemaRef ds:uri="http://schemas.microsoft.com/office/infopath/2007/PartnerControls"/>
-  </ds:schemaRefs>
-</ds:datastoreItem>
+<file path=customXml/item2.xml><?xml version="1.0" encoding="utf-8"?>
+<b:Sources xmlns:b="http://schemas.openxmlformats.org/officeDocument/2006/bibliography" xmlns="http://schemas.openxmlformats.org/officeDocument/2006/bibliography" SelectedStyle="\APASixthEditionOfficeOnline.xsl" StyleName="APA" Version="6"/>
 </file>
 
-<file path=customXml/itemProps2.xml><?xml version="1.0" encoding="utf-8"?>
-<ds:datastoreItem xmlns:ds="http://schemas.openxmlformats.org/officeDocument/2006/customXml" ds:itemID="{0D6762D3-3AC3-437C-9F66-E99C33D2D171}">
-  <ds:schemaRefs>
-    <ds:schemaRef ds:uri="http://schemas.microsoft.com/sharepoint/v3/contenttype/forms"/>
-  </ds:schemaRefs>
-</ds:datastoreItem>
+<file path=customXml/item3.xml><?xml version="1.0" encoding="utf-8"?>
+<?mso-contentType ?>
+<FormTemplates xmlns="http://schemas.microsoft.com/sharepoint/v3/contenttype/forms">
+  <Display>DocumentLibraryForm</Display>
+  <Edit>DocumentLibraryForm</Edit>
+  <New>DocumentLibraryForm</New>
+</FormTemplates>
 </file>
 
-<file path=customXml/itemProps3.xml><?xml version="1.0" encoding="utf-8"?>
-<ds:datastoreItem xmlns:ds="http://schemas.openxmlformats.org/officeDocument/2006/customXml" ds:itemID="{E01618A2-4C08-42D6-9B57-A51B029D13FB}">
-  <ds:schemaRefs>
-    <ds:schemaRef ds:uri="http://schemas.openxmlformats.org/officeDocument/2006/bibliography"/>
-  </ds:schemaRefs>
-</ds:datastoreItem>
+<file path=customXml/item4.xml><?xml version="1.0" encoding="utf-8"?>
+<p:properties xmlns:p="http://schemas.microsoft.com/office/2006/metadata/properties" xmlns:xsi="http://www.w3.org/2001/XMLSchema-instance" xmlns:pc="http://schemas.microsoft.com/office/infopath/2007/PartnerControls">
+  <documentManagement/>
+</p:properties>
 </file>
 
-<file path=customXml/itemProps4.xml><?xml version="1.0" encoding="utf-8"?>
+<file path=customXml/itemProps1.xml><?xml version="1.0" encoding="utf-8"?>
 <ds:datastoreItem xmlns:ds="http://schemas.openxmlformats.org/officeDocument/2006/customXml" ds:itemID="{FC9F3F98-14F7-4BCA-9E8D-36FEAD911D77}">
   <ds:schemaRefs>
     <ds:schemaRef ds:uri="http://schemas.microsoft.com/office/2006/metadata/contentType"/>
@@ -7386,4 +7316,29 @@
     <ds:schemaRef ds:uri="http://schemas.microsoft.com/internal/obd"/>
   </ds:schemaRefs>
 </ds:datastoreItem>
+</file>
+
+<file path=customXml/itemProps2.xml><?xml version="1.0" encoding="utf-8"?>
+<ds:datastoreItem xmlns:ds="http://schemas.openxmlformats.org/officeDocument/2006/customXml" ds:itemID="{E01618A2-4C08-42D6-9B57-A51B029D13FB}">
+  <ds:schemaRefs>
+    <ds:schemaRef ds:uri="http://schemas.openxmlformats.org/officeDocument/2006/bibliography"/>
+  </ds:schemaRefs>
+</ds:datastoreItem>
+</file>
+
+<file path=customXml/itemProps3.xml><?xml version="1.0" encoding="utf-8"?>
+<ds:datastoreItem xmlns:ds="http://schemas.openxmlformats.org/officeDocument/2006/customXml" ds:itemID="{0D6762D3-3AC3-437C-9F66-E99C33D2D171}">
+  <ds:schemaRefs>
+    <ds:schemaRef ds:uri="http://schemas.microsoft.com/sharepoint/v3/contenttype/forms"/>
+  </ds:schemaRefs>
+</ds:datastoreItem>
+</file>
+
+<file path=customXml/itemProps4.xml><?xml version="1.0" encoding="utf-8"?>
+<ds:datastoreItem xmlns:ds="http://schemas.openxmlformats.org/officeDocument/2006/customXml" ds:itemID="{2C681CAC-16F8-4A78-B19B-0530D6C786B5}">
+  <ds:schemaRefs>
+    <ds:schemaRef ds:uri="http://schemas.microsoft.com/office/2006/metadata/properties"/>
+    <ds:schemaRef ds:uri="http://schemas.microsoft.com/office/infopath/2007/PartnerControls"/>
+  </ds:schemaRefs>
+</ds:datastoreItem>
 </file>
</xml_diff>